<commit_message>
Minimal changes in doc
</commit_message>
<xml_diff>
--- a/docs/Dokumentation Modis.docx
+++ b/docs/Dokumentation Modis.docx
@@ -183,7 +183,6 @@
                                     <w:dataBinding w:prefixMappings="xmlns:ns0='http://purl.org/dc/elements/1.1/' xmlns:ns1='http://schemas.openxmlformats.org/package/2006/metadata/core-properties' " w:xpath="/ns1:coreProperties[1]/ns0:subject[1]" w:storeItemID="{6C3C8BC8-F283-45AE-878A-BAB7291924A1}"/>
                                     <w:text/>
                                   </w:sdtPr>
-                                  <w:sdtEndPr/>
                                   <w:sdtContent>
                                     <w:r>
                                       <w:rPr>
@@ -980,7 +979,6 @@
                                     <w:dataBinding w:prefixMappings="xmlns:ns0='http://schemas.openxmlformats.org/officeDocument/2006/extended-properties' " w:xpath="/ns0:Properties[1]/ns0:Company[1]" w:storeItemID="{6668398D-A668-4E3E-A5EB-62B293D839F1}"/>
                                     <w:text/>
                                   </w:sdtPr>
-                                  <w:sdtEndPr/>
                                   <w:sdtContent>
                                     <w:r>
                                       <w:rPr>
@@ -1008,7 +1006,6 @@
                                   <w:dataBinding w:prefixMappings="xmlns:ns0='http://purl.org/dc/elements/1.1/' xmlns:ns1='http://schemas.openxmlformats.org/package/2006/metadata/core-properties' " w:xpath="/ns1:coreProperties[1]/ns1:category[1]" w:storeItemID="{6C3C8BC8-F283-45AE-878A-BAB7291924A1}"/>
                                   <w:text/>
                                 </w:sdtPr>
-                                <w:sdtEndPr/>
                                 <w:sdtContent>
                                   <w:p>
                                     <w:pPr>
@@ -4601,24 +4598,14 @@
       <w:r>
         <w:t xml:space="preserve">Tabelle </w:t>
       </w:r>
-      <w:r>
-        <w:fldChar w:fldCharType="begin"/>
-      </w:r>
-      <w:r>
-        <w:instrText xml:space="preserve"> SEQ Tabelle \* ARABIC </w:instrText>
-      </w:r>
-      <w:r>
-        <w:fldChar w:fldCharType="separate"/>
-      </w:r>
-      <w:r>
-        <w:rPr>
-          <w:noProof/>
-        </w:rPr>
-        <w:t>1</w:t>
-      </w:r>
-      <w:r>
-        <w:fldChar w:fldCharType="end"/>
-      </w:r>
+      <w:fldSimple w:instr=" SEQ Tabelle \* ARABIC ">
+        <w:r>
+          <w:rPr>
+            <w:noProof/>
+          </w:rPr>
+          <w:t>1</w:t>
+        </w:r>
+      </w:fldSimple>
       <w:r>
         <w:t>: Kriterien inkl. Gewichtung</w:t>
       </w:r>
@@ -4812,24 +4799,14 @@
             <w:r>
               <w:t xml:space="preserve">Abbildung </w:t>
             </w:r>
-            <w:r>
-              <w:fldChar w:fldCharType="begin"/>
-            </w:r>
-            <w:r>
-              <w:instrText xml:space="preserve"> SEQ Abbildung \* ARABIC </w:instrText>
-            </w:r>
-            <w:r>
-              <w:fldChar w:fldCharType="separate"/>
-            </w:r>
-            <w:r>
-              <w:rPr>
-                <w:noProof/>
-              </w:rPr>
-              <w:t>1</w:t>
-            </w:r>
-            <w:r>
-              <w:fldChar w:fldCharType="end"/>
-            </w:r>
+            <w:fldSimple w:instr=" SEQ Abbildung \* ARABIC ">
+              <w:r>
+                <w:rPr>
+                  <w:noProof/>
+                </w:rPr>
+                <w:t>1</w:t>
+              </w:r>
+            </w:fldSimple>
             <w:r>
               <w:t xml:space="preserve">: </w:t>
             </w:r>
@@ -5225,24 +5202,14 @@
       <w:r>
         <w:t xml:space="preserve">Tabelle </w:t>
       </w:r>
-      <w:r>
-        <w:fldChar w:fldCharType="begin"/>
-      </w:r>
-      <w:r>
-        <w:instrText xml:space="preserve"> SEQ Tabelle \* ARABIC </w:instrText>
-      </w:r>
-      <w:r>
-        <w:fldChar w:fldCharType="separate"/>
-      </w:r>
-      <w:r>
-        <w:rPr>
-          <w:noProof/>
-        </w:rPr>
-        <w:t>2</w:t>
-      </w:r>
-      <w:r>
-        <w:fldChar w:fldCharType="end"/>
-      </w:r>
+      <w:fldSimple w:instr=" SEQ Tabelle \* ARABIC ">
+        <w:r>
+          <w:rPr>
+            <w:noProof/>
+          </w:rPr>
+          <w:t>2</w:t>
+        </w:r>
+      </w:fldSimple>
       <w:r>
         <w:t xml:space="preserve">: Variante 1: </w:t>
       </w:r>
@@ -5404,24 +5371,14 @@
             <w:r>
               <w:t xml:space="preserve">Abbildung </w:t>
             </w:r>
-            <w:r>
-              <w:fldChar w:fldCharType="begin"/>
-            </w:r>
-            <w:r>
-              <w:instrText xml:space="preserve"> SEQ Abbildung \* ARABIC </w:instrText>
-            </w:r>
-            <w:r>
-              <w:fldChar w:fldCharType="separate"/>
-            </w:r>
-            <w:r>
-              <w:rPr>
-                <w:noProof/>
-              </w:rPr>
-              <w:t>2</w:t>
-            </w:r>
-            <w:r>
-              <w:fldChar w:fldCharType="end"/>
-            </w:r>
+            <w:fldSimple w:instr=" SEQ Abbildung \* ARABIC ">
+              <w:r>
+                <w:rPr>
+                  <w:noProof/>
+                </w:rPr>
+                <w:t>2</w:t>
+              </w:r>
+            </w:fldSimple>
             <w:r>
               <w:t>: Phaser</w:t>
             </w:r>
@@ -5713,24 +5670,14 @@
       <w:r>
         <w:t xml:space="preserve">Tabelle </w:t>
       </w:r>
-      <w:r>
-        <w:fldChar w:fldCharType="begin"/>
-      </w:r>
-      <w:r>
-        <w:instrText xml:space="preserve"> SEQ Tabelle \* ARABIC </w:instrText>
-      </w:r>
-      <w:r>
-        <w:fldChar w:fldCharType="separate"/>
-      </w:r>
-      <w:r>
-        <w:rPr>
-          <w:noProof/>
-        </w:rPr>
-        <w:t>3</w:t>
-      </w:r>
-      <w:r>
-        <w:fldChar w:fldCharType="end"/>
-      </w:r>
+      <w:fldSimple w:instr=" SEQ Tabelle \* ARABIC ">
+        <w:r>
+          <w:rPr>
+            <w:noProof/>
+          </w:rPr>
+          <w:t>3</w:t>
+        </w:r>
+      </w:fldSimple>
       <w:r>
         <w:t>: Variante 2: Phaser</w:t>
       </w:r>
@@ -5824,7 +5771,7 @@
                 <w:noProof/>
               </w:rPr>
               <w:drawing>
-                <wp:inline distT="0" distB="0" distL="0" distR="0" wp14:anchorId="7E8A7B7F" wp14:editId="72B8FFA3">
+                <wp:inline distT="0" distB="0" distL="0" distR="0" wp14:anchorId="7E8A7B7F" wp14:editId="7025B5A7">
                   <wp:extent cx="1285592" cy="393914"/>
                   <wp:effectExtent l="0" t="0" r="0" b="6350"/>
                   <wp:docPr id="2049735726" name="Grafik 3"/>
@@ -5879,24 +5826,14 @@
             <w:r>
               <w:t xml:space="preserve">Abbildung </w:t>
             </w:r>
-            <w:r>
-              <w:fldChar w:fldCharType="begin"/>
-            </w:r>
-            <w:r>
-              <w:instrText xml:space="preserve"> SEQ Abbildung \* ARABIC </w:instrText>
-            </w:r>
-            <w:r>
-              <w:fldChar w:fldCharType="separate"/>
-            </w:r>
-            <w:r>
-              <w:rPr>
-                <w:noProof/>
-              </w:rPr>
-              <w:t>3</w:t>
-            </w:r>
-            <w:r>
-              <w:fldChar w:fldCharType="end"/>
-            </w:r>
+            <w:fldSimple w:instr=" SEQ Abbildung \* ARABIC ">
+              <w:r>
+                <w:rPr>
+                  <w:noProof/>
+                </w:rPr>
+                <w:t>3</w:t>
+              </w:r>
+            </w:fldSimple>
             <w:r>
               <w:t xml:space="preserve">: </w:t>
             </w:r>
@@ -6080,7 +6017,6 @@
               <w:t xml:space="preserve"> alle Features, die für dieses Projekt benötigt werden. Des Weiteren ist die direkte und kostenfreie Veröffentlichung vom Spiel auf </w:t>
             </w:r>
             <w:proofErr w:type="spellStart"/>
-            <w:proofErr w:type="gramStart"/>
             <w:r>
               <w:rPr>
                 <w:b w:val="0"/>
@@ -6089,7 +6025,6 @@
               <w:t>gd.games</w:t>
             </w:r>
             <w:proofErr w:type="spellEnd"/>
-            <w:proofErr w:type="gramEnd"/>
             <w:r>
               <w:rPr>
                 <w:b w:val="0"/>
@@ -6167,7 +6102,6 @@
               <w:t xml:space="preserve">Kostenlose Veröffentlichung auf </w:t>
             </w:r>
             <w:proofErr w:type="spellStart"/>
-            <w:proofErr w:type="gramStart"/>
             <w:r>
               <w:rPr>
                 <w:b w:val="0"/>
@@ -6176,7 +6110,6 @@
               <w:t>gd.games</w:t>
             </w:r>
             <w:proofErr w:type="spellEnd"/>
-            <w:proofErr w:type="gramEnd"/>
           </w:p>
           <w:p>
             <w:pPr>
@@ -6237,24 +6170,14 @@
       <w:r>
         <w:t xml:space="preserve">Tabelle </w:t>
       </w:r>
-      <w:r>
-        <w:fldChar w:fldCharType="begin"/>
-      </w:r>
-      <w:r>
-        <w:instrText xml:space="preserve"> SEQ Tabelle \* ARABIC </w:instrText>
-      </w:r>
-      <w:r>
-        <w:fldChar w:fldCharType="separate"/>
-      </w:r>
-      <w:r>
-        <w:rPr>
-          <w:noProof/>
-        </w:rPr>
-        <w:t>4</w:t>
-      </w:r>
-      <w:r>
-        <w:fldChar w:fldCharType="end"/>
-      </w:r>
+      <w:fldSimple w:instr=" SEQ Tabelle \* ARABIC ">
+        <w:r>
+          <w:rPr>
+            <w:noProof/>
+          </w:rPr>
+          <w:t>4</w:t>
+        </w:r>
+      </w:fldSimple>
       <w:r>
         <w:t xml:space="preserve">: Variante 3: </w:t>
       </w:r>
@@ -6731,24 +6654,14 @@
       <w:r>
         <w:t xml:space="preserve">Tabelle </w:t>
       </w:r>
-      <w:r>
-        <w:fldChar w:fldCharType="begin"/>
-      </w:r>
-      <w:r>
-        <w:instrText xml:space="preserve"> SEQ Tabelle \* ARABIC </w:instrText>
-      </w:r>
-      <w:r>
-        <w:fldChar w:fldCharType="separate"/>
-      </w:r>
-      <w:r>
-        <w:rPr>
-          <w:noProof/>
-        </w:rPr>
-        <w:t>5</w:t>
-      </w:r>
-      <w:r>
-        <w:fldChar w:fldCharType="end"/>
-      </w:r>
+      <w:fldSimple w:instr=" SEQ Tabelle \* ARABIC ">
+        <w:r>
+          <w:rPr>
+            <w:noProof/>
+          </w:rPr>
+          <w:t>5</w:t>
+        </w:r>
+      </w:fldSimple>
       <w:r>
         <w:t>: Auswertung</w:t>
       </w:r>
@@ -6779,7 +6692,13 @@
         <w:t xml:space="preserve">der </w:t>
       </w:r>
       <w:r>
-        <w:t xml:space="preserve">anderen Variante vorhanden. </w:t>
+        <w:t>anderen Variante</w:t>
+      </w:r>
+      <w:r>
+        <w:t>n</w:t>
+      </w:r>
+      <w:r>
+        <w:t xml:space="preserve"> vorhanden. </w:t>
       </w:r>
     </w:p>
     <w:p>
@@ -6804,7 +6723,13 @@
         <w:t xml:space="preserve">benötigte </w:t>
       </w:r>
       <w:r>
-        <w:t xml:space="preserve">Entwicklungszeit etwas zu gross, um ein komplettes Spiel entwickeln zu können. </w:t>
+        <w:t xml:space="preserve">Entwicklungszeit etwas zu </w:t>
+      </w:r>
+      <w:r>
+        <w:t>lang</w:t>
+      </w:r>
+      <w:r>
+        <w:t xml:space="preserve">, um ein komplettes Spiel entwickeln zu können. </w:t>
       </w:r>
     </w:p>
     <w:p>
@@ -6859,11 +6784,9 @@
       <w:r>
         <w:t>.</w:t>
       </w:r>
-    </w:p>
-    <w:p>
-      <w:pPr>
-        <w:spacing w:before="240"/>
-      </w:pPr>
+      <w:r>
+        <w:t xml:space="preserve"> </w:t>
+      </w:r>
       <w:r>
         <w:t xml:space="preserve">Dies waren die massgebenden Gründe, die zu einer Wahl von </w:t>
       </w:r>
@@ -6902,13 +6825,19 @@
         <w:rPr>
           <w:rFonts w:cs="Arial"/>
         </w:rPr>
-        <w:t>Entwickelt wird das Spiel an</w:t>
+        <w:t xml:space="preserve">Entwickelt wird das Spiel </w:t>
       </w:r>
       <w:r>
         <w:rPr>
           <w:rFonts w:cs="Arial"/>
         </w:rPr>
-        <w:t>hand der Basis des Variantenentscheids mit der Game Engine «</w:t>
+        <w:t>auf</w:t>
+      </w:r>
+      <w:r>
+        <w:rPr>
+          <w:rFonts w:cs="Arial"/>
+        </w:rPr>
+        <w:t xml:space="preserve"> der Basis des Variantenentscheids mit der Game Engine «</w:t>
       </w:r>
       <w:proofErr w:type="spellStart"/>
       <w:r>
@@ -6945,7 +6874,6 @@
         <w:t xml:space="preserve">Am Ende wird eine Veröffentlichung auf </w:t>
       </w:r>
       <w:proofErr w:type="spellStart"/>
-      <w:proofErr w:type="gramStart"/>
       <w:r>
         <w:rPr>
           <w:rFonts w:cs="Arial"/>
@@ -6953,7 +6881,6 @@
         <w:t>gd.games</w:t>
       </w:r>
       <w:proofErr w:type="spellEnd"/>
-      <w:proofErr w:type="gramEnd"/>
       <w:r>
         <w:rPr>
           <w:rFonts w:cs="Arial"/>
@@ -7119,24 +7046,14 @@
       <w:r>
         <w:t xml:space="preserve">Abbildung </w:t>
       </w:r>
-      <w:r>
-        <w:fldChar w:fldCharType="begin"/>
-      </w:r>
-      <w:r>
-        <w:instrText xml:space="preserve"> SEQ Abbildung \* ARABIC </w:instrText>
-      </w:r>
-      <w:r>
-        <w:fldChar w:fldCharType="separate"/>
-      </w:r>
-      <w:r>
-        <w:rPr>
-          <w:noProof/>
-        </w:rPr>
-        <w:t>4</w:t>
-      </w:r>
-      <w:r>
-        <w:fldChar w:fldCharType="end"/>
-      </w:r>
+      <w:fldSimple w:instr=" SEQ Abbildung \* ARABIC ">
+        <w:r>
+          <w:rPr>
+            <w:noProof/>
+          </w:rPr>
+          <w:t>4</w:t>
+        </w:r>
+      </w:fldSimple>
       <w:r>
         <w:t>: Gesamtsystem «Modis»</w:t>
       </w:r>
@@ -7147,12 +7064,10 @@
         <w:t xml:space="preserve">Das fertiggestellte Spiel soll am Ende in </w:t>
       </w:r>
       <w:proofErr w:type="spellStart"/>
-      <w:proofErr w:type="gramStart"/>
       <w:r>
         <w:t>gd.games</w:t>
       </w:r>
       <w:proofErr w:type="spellEnd"/>
-      <w:proofErr w:type="gramEnd"/>
       <w:r>
         <w:t xml:space="preserve"> veröffentlicht werden. </w:t>
       </w:r>
@@ -7160,7 +7075,6 @@
         <w:t>«</w:t>
       </w:r>
       <w:proofErr w:type="spellStart"/>
-      <w:proofErr w:type="gramStart"/>
       <w:r>
         <w:t>g</w:t>
       </w:r>
@@ -7168,12 +7082,17 @@
         <w:t>d.games</w:t>
       </w:r>
       <w:proofErr w:type="spellEnd"/>
-      <w:proofErr w:type="gramEnd"/>
       <w:r>
         <w:t>»</w:t>
       </w:r>
       <w:r>
-        <w:t xml:space="preserve"> ist eine Webapplikation, welche eine Sammlung von Spielen anbietet. All diese Spiele wurden mit </w:t>
+        <w:t xml:space="preserve"> ist eine Webapplikation</w:t>
+      </w:r>
+      <w:r>
+        <w:t xml:space="preserve"> / Game Repo</w:t>
+      </w:r>
+      <w:r>
+        <w:t xml:space="preserve">, welche eine Sammlung von Spielen anbietet. All diese Spiele wurden mit </w:t>
       </w:r>
       <w:proofErr w:type="spellStart"/>
       <w:r>
@@ -7184,14 +7103,26 @@
         <w:t xml:space="preserve"> entwickelt. Durch die Publizierung auf </w:t>
       </w:r>
       <w:proofErr w:type="spellStart"/>
-      <w:proofErr w:type="gramStart"/>
       <w:r>
         <w:t>gd.games</w:t>
       </w:r>
       <w:proofErr w:type="spellEnd"/>
-      <w:proofErr w:type="gramEnd"/>
       <w:r>
         <w:t xml:space="preserve"> wird eine URL sowie ein QR-Code erzeugt, worüber direkt das entsprechende Spiel aufgerufen werden kann.</w:t>
+      </w:r>
+    </w:p>
+    <w:p/>
+    <w:p>
+      <w:r>
+        <w:t>&lt;</w:t>
+      </w:r>
+      <w:proofErr w:type="spellStart"/>
+      <w:r>
+        <w:t>todo</w:t>
+      </w:r>
+      <w:proofErr w:type="spellEnd"/>
+      <w:r>
+        <w:t xml:space="preserve"> Bild&gt;</w:t>
       </w:r>
     </w:p>
     <w:p>
@@ -7561,7 +7492,7 @@
                 <w:noProof/>
               </w:rPr>
               <w:drawing>
-                <wp:inline distT="0" distB="0" distL="0" distR="0" wp14:anchorId="7821CEDF" wp14:editId="0A6F811E">
+                <wp:inline distT="0" distB="0" distL="0" distR="0" wp14:anchorId="7821CEDF" wp14:editId="2AFABCB2">
                   <wp:extent cx="971550" cy="706582"/>
                   <wp:effectExtent l="0" t="0" r="0" b="0"/>
                   <wp:docPr id="806332681" name="Grafik 3"/>
@@ -7988,7 +7919,7 @@
                 <w:noProof/>
               </w:rPr>
               <w:drawing>
-                <wp:inline distT="0" distB="0" distL="0" distR="0" wp14:anchorId="7B4C41BA" wp14:editId="77A184C5">
+                <wp:inline distT="0" distB="0" distL="0" distR="0" wp14:anchorId="7B4C41BA" wp14:editId="15C468F2">
                   <wp:extent cx="861168" cy="861168"/>
                   <wp:effectExtent l="0" t="0" r="0" b="0"/>
                   <wp:docPr id="1650914386" name="Grafik 6"/>
@@ -8994,24 +8925,14 @@
       <w:r>
         <w:t xml:space="preserve">Abbildung </w:t>
       </w:r>
-      <w:r>
-        <w:fldChar w:fldCharType="begin"/>
-      </w:r>
-      <w:r>
-        <w:instrText xml:space="preserve"> SEQ Abbildung \* ARABIC </w:instrText>
-      </w:r>
-      <w:r>
-        <w:fldChar w:fldCharType="separate"/>
-      </w:r>
-      <w:r>
-        <w:rPr>
-          <w:noProof/>
-        </w:rPr>
-        <w:t>5</w:t>
-      </w:r>
-      <w:r>
-        <w:fldChar w:fldCharType="end"/>
-      </w:r>
+      <w:fldSimple w:instr=" SEQ Abbildung \* ARABIC ">
+        <w:r>
+          <w:rPr>
+            <w:noProof/>
+          </w:rPr>
+          <w:t>5</w:t>
+        </w:r>
+      </w:fldSimple>
       <w:r>
         <w:t>: Spielobjekte</w:t>
       </w:r>
@@ -9119,24 +9040,14 @@
       <w:r>
         <w:t xml:space="preserve">Abbildung </w:t>
       </w:r>
-      <w:r>
-        <w:fldChar w:fldCharType="begin"/>
-      </w:r>
-      <w:r>
-        <w:instrText xml:space="preserve"> SEQ Abbildung \* ARABIC </w:instrText>
-      </w:r>
-      <w:r>
-        <w:fldChar w:fldCharType="separate"/>
-      </w:r>
-      <w:r>
-        <w:rPr>
-          <w:noProof/>
-        </w:rPr>
-        <w:t>6</w:t>
-      </w:r>
-      <w:r>
-        <w:fldChar w:fldCharType="end"/>
-      </w:r>
+      <w:fldSimple w:instr=" SEQ Abbildung \* ARABIC ">
+        <w:r>
+          <w:rPr>
+            <w:noProof/>
+          </w:rPr>
+          <w:t>6</w:t>
+        </w:r>
+      </w:fldSimple>
       <w:r>
         <w:t>: Use Case Diagramm</w:t>
       </w:r>
@@ -9641,24 +9552,14 @@
       <w:r>
         <w:t xml:space="preserve">Tabelle </w:t>
       </w:r>
-      <w:r>
-        <w:fldChar w:fldCharType="begin"/>
-      </w:r>
-      <w:r>
-        <w:instrText xml:space="preserve"> SEQ Tabelle \* ARABIC </w:instrText>
-      </w:r>
-      <w:r>
-        <w:fldChar w:fldCharType="separate"/>
-      </w:r>
-      <w:r>
-        <w:rPr>
-          <w:noProof/>
-        </w:rPr>
-        <w:t>6</w:t>
-      </w:r>
-      <w:r>
-        <w:fldChar w:fldCharType="end"/>
-      </w:r>
+      <w:fldSimple w:instr=" SEQ Tabelle \* ARABIC ">
+        <w:r>
+          <w:rPr>
+            <w:noProof/>
+          </w:rPr>
+          <w:t>6</w:t>
+        </w:r>
+      </w:fldSimple>
       <w:r>
         <w:t>: Use Case «</w:t>
       </w:r>
@@ -10084,24 +9985,14 @@
       <w:r>
         <w:t xml:space="preserve">Tabelle </w:t>
       </w:r>
-      <w:r>
-        <w:fldChar w:fldCharType="begin"/>
-      </w:r>
-      <w:r>
-        <w:instrText xml:space="preserve"> SEQ Tabelle \* ARABIC </w:instrText>
-      </w:r>
-      <w:r>
-        <w:fldChar w:fldCharType="separate"/>
-      </w:r>
-      <w:r>
-        <w:rPr>
-          <w:noProof/>
-        </w:rPr>
-        <w:t>7</w:t>
-      </w:r>
-      <w:r>
-        <w:fldChar w:fldCharType="end"/>
-      </w:r>
+      <w:fldSimple w:instr=" SEQ Tabelle \* ARABIC ">
+        <w:r>
+          <w:rPr>
+            <w:noProof/>
+          </w:rPr>
+          <w:t>7</w:t>
+        </w:r>
+      </w:fldSimple>
       <w:r>
         <w:t>: Use Case</w:t>
       </w:r>
@@ -10536,24 +10427,14 @@
       <w:r>
         <w:t xml:space="preserve">Tabelle </w:t>
       </w:r>
-      <w:r>
-        <w:fldChar w:fldCharType="begin"/>
-      </w:r>
-      <w:r>
-        <w:instrText xml:space="preserve"> SEQ Tabelle \* ARABIC </w:instrText>
-      </w:r>
-      <w:r>
-        <w:fldChar w:fldCharType="separate"/>
-      </w:r>
-      <w:r>
-        <w:rPr>
-          <w:noProof/>
-        </w:rPr>
-        <w:t>8</w:t>
-      </w:r>
-      <w:r>
-        <w:fldChar w:fldCharType="end"/>
-      </w:r>
+      <w:fldSimple w:instr=" SEQ Tabelle \* ARABIC ">
+        <w:r>
+          <w:rPr>
+            <w:noProof/>
+          </w:rPr>
+          <w:t>8</w:t>
+        </w:r>
+      </w:fldSimple>
       <w:r>
         <w:t>: Use Case «</w:t>
       </w:r>
@@ -10953,24 +10834,14 @@
       <w:r>
         <w:t xml:space="preserve">Tabelle </w:t>
       </w:r>
-      <w:r>
-        <w:fldChar w:fldCharType="begin"/>
-      </w:r>
-      <w:r>
-        <w:instrText xml:space="preserve"> SEQ Tabelle \* ARABIC </w:instrText>
-      </w:r>
-      <w:r>
-        <w:fldChar w:fldCharType="separate"/>
-      </w:r>
-      <w:r>
-        <w:rPr>
-          <w:noProof/>
-        </w:rPr>
-        <w:t>9</w:t>
-      </w:r>
-      <w:r>
-        <w:fldChar w:fldCharType="end"/>
-      </w:r>
+      <w:fldSimple w:instr=" SEQ Tabelle \* ARABIC ">
+        <w:r>
+          <w:rPr>
+            <w:noProof/>
+          </w:rPr>
+          <w:t>9</w:t>
+        </w:r>
+      </w:fldSimple>
       <w:r>
         <w:t>: Use Case «</w:t>
       </w:r>
@@ -11424,24 +11295,14 @@
       <w:r>
         <w:t xml:space="preserve">Tabelle </w:t>
       </w:r>
-      <w:r>
-        <w:fldChar w:fldCharType="begin"/>
-      </w:r>
-      <w:r>
-        <w:instrText xml:space="preserve"> SEQ Tabelle \* ARABIC </w:instrText>
-      </w:r>
-      <w:r>
-        <w:fldChar w:fldCharType="separate"/>
-      </w:r>
-      <w:r>
-        <w:rPr>
-          <w:noProof/>
-        </w:rPr>
-        <w:t>10</w:t>
-      </w:r>
-      <w:r>
-        <w:fldChar w:fldCharType="end"/>
-      </w:r>
+      <w:fldSimple w:instr=" SEQ Tabelle \* ARABIC ">
+        <w:r>
+          <w:rPr>
+            <w:noProof/>
+          </w:rPr>
+          <w:t>10</w:t>
+        </w:r>
+      </w:fldSimple>
       <w:r>
         <w:t xml:space="preserve">: </w:t>
       </w:r>
@@ -13411,24 +13272,14 @@
       <w:r>
         <w:t xml:space="preserve">Tabelle </w:t>
       </w:r>
-      <w:r>
-        <w:fldChar w:fldCharType="begin"/>
-      </w:r>
-      <w:r>
-        <w:instrText xml:space="preserve"> SEQ Tabelle \* ARABIC </w:instrText>
-      </w:r>
-      <w:r>
-        <w:fldChar w:fldCharType="separate"/>
-      </w:r>
-      <w:r>
-        <w:rPr>
-          <w:noProof/>
-        </w:rPr>
-        <w:t>11</w:t>
-      </w:r>
-      <w:r>
-        <w:fldChar w:fldCharType="end"/>
-      </w:r>
+      <w:fldSimple w:instr=" SEQ Tabelle \* ARABIC ">
+        <w:r>
+          <w:rPr>
+            <w:noProof/>
+          </w:rPr>
+          <w:t>11</w:t>
+        </w:r>
+      </w:fldSimple>
       <w:r>
         <w:t>: Quellenverzeichnis</w:t>
       </w:r>
@@ -13740,12 +13591,10 @@
               <w:cnfStyle w:val="000000000000" w:firstRow="0" w:lastRow="0" w:firstColumn="0" w:lastColumn="0" w:oddVBand="0" w:evenVBand="0" w:oddHBand="0" w:evenHBand="0" w:firstRowFirstColumn="0" w:firstRowLastColumn="0" w:lastRowFirstColumn="0" w:lastRowLastColumn="0"/>
             </w:pPr>
             <w:proofErr w:type="spellStart"/>
-            <w:proofErr w:type="gramStart"/>
             <w:r>
               <w:t>gd.games</w:t>
             </w:r>
             <w:proofErr w:type="spellEnd"/>
-            <w:proofErr w:type="gramEnd"/>
           </w:p>
         </w:tc>
         <w:tc>
@@ -13758,12 +13607,10 @@
               <w:cnfStyle w:val="000000000000" w:firstRow="0" w:lastRow="0" w:firstColumn="0" w:lastColumn="0" w:oddVBand="0" w:evenVBand="0" w:oddHBand="0" w:evenHBand="0" w:firstRowFirstColumn="0" w:firstRowLastColumn="0" w:lastRowFirstColumn="0" w:lastRowLastColumn="0"/>
             </w:pPr>
             <w:proofErr w:type="spellStart"/>
-            <w:proofErr w:type="gramStart"/>
             <w:r>
               <w:t>gd.games</w:t>
             </w:r>
             <w:proofErr w:type="spellEnd"/>
-            <w:proofErr w:type="gramEnd"/>
             <w:r>
               <w:t xml:space="preserve"> ist eine Webapplikation, auf der alle möglichen Spiele, die mit </w:t>
             </w:r>
@@ -13900,24 +13747,14 @@
       <w:r>
         <w:t xml:space="preserve">Tabelle </w:t>
       </w:r>
-      <w:r>
-        <w:fldChar w:fldCharType="begin"/>
-      </w:r>
-      <w:r>
-        <w:instrText xml:space="preserve"> SEQ Tabelle \* ARABIC </w:instrText>
-      </w:r>
-      <w:r>
-        <w:fldChar w:fldCharType="separate"/>
-      </w:r>
-      <w:r>
-        <w:rPr>
-          <w:noProof/>
-        </w:rPr>
-        <w:t>12</w:t>
-      </w:r>
-      <w:r>
-        <w:fldChar w:fldCharType="end"/>
-      </w:r>
+      <w:fldSimple w:instr=" SEQ Tabelle \* ARABIC ">
+        <w:r>
+          <w:rPr>
+            <w:noProof/>
+          </w:rPr>
+          <w:t>12</w:t>
+        </w:r>
+      </w:fldSimple>
       <w:r>
         <w:t>: Glossar</w:t>
       </w:r>
@@ -14019,7 +13856,7 @@
         <w:sz w:val="20"/>
         <w:szCs w:val="32"/>
       </w:rPr>
-      <w:t>07.07.2025</w:t>
+      <w:t>08.07.2025</w:t>
     </w:r>
     <w:r>
       <w:rPr>
@@ -14198,14 +14035,12 @@
         <w:t xml:space="preserve"> </w:t>
       </w:r>
       <w:hyperlink r:id="rId1" w:history="1">
-        <w:proofErr w:type="spellStart"/>
         <w:r>
           <w:rPr>
             <w:rStyle w:val="Hyperlink"/>
           </w:rPr>
           <w:t>GDevelop</w:t>
         </w:r>
-        <w:proofErr w:type="spellEnd"/>
       </w:hyperlink>
     </w:p>
   </w:footnote>
@@ -17335,6 +17170,7 @@
   <w:style w:type="character" w:default="1" w:styleId="Absatz-Standardschriftart">
     <w:name w:val="Default Paragraph Font"/>
     <w:uiPriority w:val="1"/>
+    <w:semiHidden/>
     <w:unhideWhenUsed/>
   </w:style>
   <w:style w:type="table" w:default="1" w:styleId="NormaleTabelle">
@@ -20449,6 +20285,84 @@
 </file>
 
 <file path=customXml/item1.xml><?xml version="1.0" encoding="utf-8"?>
+<?mso-contentType ?>
+<FormTemplates xmlns="http://schemas.microsoft.com/sharepoint/v3/contenttype/forms">
+  <Display>DocumentLibraryForm</Display>
+  <Edit>DocumentLibraryForm</Edit>
+  <New>DocumentLibraryForm</New>
+</FormTemplates>
+</file>
+
+<file path=customXml/item2.xml><?xml version="1.0" encoding="utf-8"?>
+<p:properties xmlns:p="http://schemas.microsoft.com/office/2006/metadata/properties" xmlns:xsi="http://www.w3.org/2001/XMLSchema-instance" xmlns:pc="http://schemas.microsoft.com/office/infopath/2007/PartnerControls">
+  <documentManagement/>
+</p:properties>
+</file>
+
+<file path=customXml/item3.xml><?xml version="1.0" encoding="utf-8"?>
+<f:fields xmlns:f="http://schemas.fabasoft.com/folio/2007/fields">
+  <f:record ref="">
+    <f:field ref="objname" par="" edit="true" text="Dokumentationsvorlage"/>
+    <f:field ref="objsubject" par="" edit="true" text=""/>
+    <f:field ref="objcreatedby" par="" text="Kaufmann, Virginia,  ISCeco"/>
+    <f:field ref="objcreatedat" par="" text="13.05.2016 10:26:31"/>
+    <f:field ref="objchangedby" par="" text="Kaufmann, Virginia,  ISCeco"/>
+    <f:field ref="objmodifiedat" par="" text="13.05.2016 10:26:50"/>
+    <f:field ref="doc_FSCFOLIO_1_1001_FieldDocumentNumber" par="" text=""/>
+    <f:field ref="doc_FSCFOLIO_1_1001_FieldSubject" par="" edit="true" text=""/>
+    <f:field ref="FSCFOLIO_1_1001_FieldCurrentUser" par="" text="ISCeco Pascal Simon"/>
+    <f:field ref="CCAPRECONFIG_15_1001_Objektname" par="" edit="true" text="Dokumentationsvorlage"/>
+    <f:field ref="CHPRECONFIG_1_1001_Objektname" par="" edit="true" text="Dokumentationsvorlage"/>
+  </f:record>
+  <f:record inx="1" ref="">
+    <f:field ref="CHPRECONFIG_1_1001_Anrede" par="" edit="true" text="Anrede"/>
+    <f:field ref="CHPRECONFIG_1_1001_Titel" par="" edit="true" text="Titel"/>
+    <f:field ref="CHPRECONFIG_1_1001_Vorname" par="" edit="true" text="Vorname"/>
+    <f:field ref="CHPRECONFIG_1_1001_Nachname" par="" edit="true" text="Name"/>
+    <f:field ref="CHPRECONFIG_1_1001_Strasse" par="" text="Strasse"/>
+    <f:field ref="CHPRECONFIG_1_1001_Postleitzahl" par="" text="PLZ"/>
+    <f:field ref="CHPRECONFIG_1_1001_Ort" par="" text="Ort"/>
+    <f:field ref="CHPRECONFIG_1_1001_EMailAdresse" par="" text="E-Mail-Adresse"/>
+    <f:field ref="CCAPRECONFIG_15_1001_Abschriftsbemerkung" par="" text="Adresse"/>
+    <f:field ref="CCAPRECONFIG_15_1001_Versandart" par="" text=""/>
+    <f:field ref="CCAPRECONFIG_15_1001_Fax" par="" text="Faxnummer"/>
+  </f:record>
+  <f:display par="" text="...">
+    <f:field ref="FSCFOLIO_1_1001_FieldCurrentUser" text="Aktueller Benutzer"/>
+    <f:field ref="objsubject" text="Betreff (einzeilig)"/>
+    <f:field ref="objcreatedat" text="Erzeugt am/um"/>
+    <f:field ref="objcreatedby" text="Erzeugt von"/>
+    <f:field ref="objmodifiedat" text="Letzte Änderung am/um"/>
+    <f:field ref="objchangedby" text="Letzte Änderung von"/>
+    <f:field ref="objname" text="Name"/>
+    <f:field ref="CCAPRECONFIG_15_1001_Objektname" text="Objektname"/>
+    <f:field ref="CHPRECONFIG_1_1001_Objektname" text="Objektname"/>
+  </f:display>
+  <f:display par="" text="Serialcontext &gt; Adressat/innen">
+    <f:field ref="CCAPRECONFIG_15_1001_Abschriftsbemerkung" text="Abschriftsbemerkung"/>
+    <f:field ref="CHPRECONFIG_1_1001_Anrede" text="Anrede"/>
+    <f:field ref="CHPRECONFIG_1_1001_EMailAdresse" text="E-Mail Adresse"/>
+    <f:field ref="CCAPRECONFIG_15_1001_Fax" text="Fax"/>
+    <f:field ref="CHPRECONFIG_1_1001_Nachname" text="Nachname"/>
+    <f:field ref="CHPRECONFIG_1_1001_Ort" text="Ort"/>
+    <f:field ref="CHPRECONFIG_1_1001_Postleitzahl" text="Postleitzahl"/>
+    <f:field ref="CHPRECONFIG_1_1001_Strasse" text="Strasse"/>
+    <f:field ref="CHPRECONFIG_1_1001_Titel" text="Titel"/>
+    <f:field ref="CCAPRECONFIG_15_1001_Versandart" text="Versandart"/>
+    <f:field ref="CHPRECONFIG_1_1001_Vorname" text="Vorname"/>
+  </f:display>
+  <f:display par="" text="Serienbrief">
+    <f:field ref="doc_FSCFOLIO_1_1001_FieldSubject" text="Betreff"/>
+    <f:field ref="doc_FSCFOLIO_1_1001_FieldDocumentNumber" text="Dokument Nummer"/>
+  </f:display>
+</f:fields>
+</file>
+
+<file path=customXml/item4.xml><?xml version="1.0" encoding="utf-8"?>
+<b:Sources xmlns:b="http://schemas.openxmlformats.org/officeDocument/2006/bibliography" xmlns="http://schemas.openxmlformats.org/officeDocument/2006/bibliography" SelectedStyle="\APA.XSL" StyleName="APA"/>
+</file>
+
+<file path=customXml/item5.xml><?xml version="1.0" encoding="utf-8"?>
 <ct:contentTypeSchema xmlns:ct="http://schemas.microsoft.com/office/2006/metadata/contentType" xmlns:ma="http://schemas.microsoft.com/office/2006/metadata/properties/metaAttributes" ct:_="" ma:_="" ma:contentTypeName="Dokument" ma:contentTypeID="0x01010020B9F2B51F9A0C4799B149BCFE38282C" ma:contentTypeVersion="0" ma:contentTypeDescription="Ein neues Dokument erstellen." ma:contentTypeScope="" ma:versionID="3013820c3bc020a43dc2dac9b00ac1df">
   <xsd:schema xmlns:xsd="http://www.w3.org/2001/XMLSchema" xmlns:xs="http://www.w3.org/2001/XMLSchema" xmlns:p="http://schemas.microsoft.com/office/2006/metadata/properties" targetNamespace="http://schemas.microsoft.com/office/2006/metadata/properties" ma:root="true" ma:fieldsID="b4f5dc90cf06628c3b90945c8266c24d">
     <xsd:element name="properties">
@@ -20562,85 +20476,40 @@
 </ct:contentTypeSchema>
 </file>
 
-<file path=customXml/item2.xml><?xml version="1.0" encoding="utf-8"?>
-<b:Sources xmlns:b="http://schemas.openxmlformats.org/officeDocument/2006/bibliography" xmlns="http://schemas.openxmlformats.org/officeDocument/2006/bibliography" SelectedStyle="\APA.XSL" StyleName="APA"/>
+<file path=customXml/itemProps1.xml><?xml version="1.0" encoding="utf-8"?>
+<ds:datastoreItem xmlns:ds="http://schemas.openxmlformats.org/officeDocument/2006/customXml" ds:itemID="{83CB703D-0E07-4845-B9E1-FB4FDA5AA2EC}">
+  <ds:schemaRefs>
+    <ds:schemaRef ds:uri="http://schemas.microsoft.com/sharepoint/v3/contenttype/forms"/>
+  </ds:schemaRefs>
+</ds:datastoreItem>
 </file>
 
-<file path=customXml/item3.xml><?xml version="1.0" encoding="utf-8"?>
-<f:fields xmlns:f="http://schemas.fabasoft.com/folio/2007/fields">
-  <f:record ref="">
-    <f:field ref="objname" par="" edit="true" text="Dokumentationsvorlage"/>
-    <f:field ref="objsubject" par="" edit="true" text=""/>
-    <f:field ref="objcreatedby" par="" text="Kaufmann, Virginia,  ISCeco"/>
-    <f:field ref="objcreatedat" par="" text="13.05.2016 10:26:31"/>
-    <f:field ref="objchangedby" par="" text="Kaufmann, Virginia,  ISCeco"/>
-    <f:field ref="objmodifiedat" par="" text="13.05.2016 10:26:50"/>
-    <f:field ref="doc_FSCFOLIO_1_1001_FieldDocumentNumber" par="" text=""/>
-    <f:field ref="doc_FSCFOLIO_1_1001_FieldSubject" par="" edit="true" text=""/>
-    <f:field ref="FSCFOLIO_1_1001_FieldCurrentUser" par="" text="ISCeco Pascal Simon"/>
-    <f:field ref="CCAPRECONFIG_15_1001_Objektname" par="" edit="true" text="Dokumentationsvorlage"/>
-    <f:field ref="CHPRECONFIG_1_1001_Objektname" par="" edit="true" text="Dokumentationsvorlage"/>
-  </f:record>
-  <f:record inx="1" ref="">
-    <f:field ref="CHPRECONFIG_1_1001_Anrede" par="" edit="true" text="Anrede"/>
-    <f:field ref="CHPRECONFIG_1_1001_Titel" par="" edit="true" text="Titel"/>
-    <f:field ref="CHPRECONFIG_1_1001_Vorname" par="" edit="true" text="Vorname"/>
-    <f:field ref="CHPRECONFIG_1_1001_Nachname" par="" edit="true" text="Name"/>
-    <f:field ref="CHPRECONFIG_1_1001_Strasse" par="" text="Strasse"/>
-    <f:field ref="CHPRECONFIG_1_1001_Postleitzahl" par="" text="PLZ"/>
-    <f:field ref="CHPRECONFIG_1_1001_Ort" par="" text="Ort"/>
-    <f:field ref="CHPRECONFIG_1_1001_EMailAdresse" par="" text="E-Mail-Adresse"/>
-    <f:field ref="CCAPRECONFIG_15_1001_Abschriftsbemerkung" par="" text="Adresse"/>
-    <f:field ref="CCAPRECONFIG_15_1001_Versandart" par="" text=""/>
-    <f:field ref="CCAPRECONFIG_15_1001_Fax" par="" text="Faxnummer"/>
-  </f:record>
-  <f:display par="" text="...">
-    <f:field ref="FSCFOLIO_1_1001_FieldCurrentUser" text="Aktueller Benutzer"/>
-    <f:field ref="objsubject" text="Betreff (einzeilig)"/>
-    <f:field ref="objcreatedat" text="Erzeugt am/um"/>
-    <f:field ref="objcreatedby" text="Erzeugt von"/>
-    <f:field ref="objmodifiedat" text="Letzte Änderung am/um"/>
-    <f:field ref="objchangedby" text="Letzte Änderung von"/>
-    <f:field ref="objname" text="Name"/>
-    <f:field ref="CCAPRECONFIG_15_1001_Objektname" text="Objektname"/>
-    <f:field ref="CHPRECONFIG_1_1001_Objektname" text="Objektname"/>
-  </f:display>
-  <f:display par="" text="Serialcontext &gt; Adressat/innen">
-    <f:field ref="CCAPRECONFIG_15_1001_Abschriftsbemerkung" text="Abschriftsbemerkung"/>
-    <f:field ref="CHPRECONFIG_1_1001_Anrede" text="Anrede"/>
-    <f:field ref="CHPRECONFIG_1_1001_EMailAdresse" text="E-Mail Adresse"/>
-    <f:field ref="CCAPRECONFIG_15_1001_Fax" text="Fax"/>
-    <f:field ref="CHPRECONFIG_1_1001_Nachname" text="Nachname"/>
-    <f:field ref="CHPRECONFIG_1_1001_Ort" text="Ort"/>
-    <f:field ref="CHPRECONFIG_1_1001_Postleitzahl" text="Postleitzahl"/>
-    <f:field ref="CHPRECONFIG_1_1001_Strasse" text="Strasse"/>
-    <f:field ref="CHPRECONFIG_1_1001_Titel" text="Titel"/>
-    <f:field ref="CCAPRECONFIG_15_1001_Versandart" text="Versandart"/>
-    <f:field ref="CHPRECONFIG_1_1001_Vorname" text="Vorname"/>
-  </f:display>
-  <f:display par="" text="Serienbrief">
-    <f:field ref="doc_FSCFOLIO_1_1001_FieldSubject" text="Betreff"/>
-    <f:field ref="doc_FSCFOLIO_1_1001_FieldDocumentNumber" text="Dokument Nummer"/>
-  </f:display>
-</f:fields>
+<file path=customXml/itemProps2.xml><?xml version="1.0" encoding="utf-8"?>
+<ds:datastoreItem xmlns:ds="http://schemas.openxmlformats.org/officeDocument/2006/customXml" ds:itemID="{5AE8BDA7-A15B-4552-BA13-D0DDCCE85A56}">
+  <ds:schemaRefs>
+    <ds:schemaRef ds:uri="http://schemas.microsoft.com/office/2006/metadata/properties"/>
+    <ds:schemaRef ds:uri="http://schemas.microsoft.com/office/infopath/2007/PartnerControls"/>
+  </ds:schemaRefs>
+</ds:datastoreItem>
 </file>
 
-<file path=customXml/item4.xml><?xml version="1.0" encoding="utf-8"?>
-<p:properties xmlns:p="http://schemas.microsoft.com/office/2006/metadata/properties" xmlns:xsi="http://www.w3.org/2001/XMLSchema-instance" xmlns:pc="http://schemas.microsoft.com/office/infopath/2007/PartnerControls">
-  <documentManagement/>
-</p:properties>
+<file path=customXml/itemProps3.xml><?xml version="1.0" encoding="utf-8"?>
+<ds:datastoreItem xmlns:ds="http://schemas.openxmlformats.org/officeDocument/2006/customXml" ds:itemID="{4E8A9591-F074-446B-902F-511FF79C122F}">
+  <ds:schemaRefs>
+    <ds:schemaRef ds:uri="http://schemas.fabasoft.com/folio/2007/fields"/>
+  </ds:schemaRefs>
+</ds:datastoreItem>
 </file>
 
-<file path=customXml/item5.xml><?xml version="1.0" encoding="utf-8"?>
-<?mso-contentType ?>
-<FormTemplates xmlns="http://schemas.microsoft.com/sharepoint/v3/contenttype/forms">
-  <Display>DocumentLibraryForm</Display>
-  <Edit>DocumentLibraryForm</Edit>
-  <New>DocumentLibraryForm</New>
-</FormTemplates>
+<file path=customXml/itemProps4.xml><?xml version="1.0" encoding="utf-8"?>
+<ds:datastoreItem xmlns:ds="http://schemas.openxmlformats.org/officeDocument/2006/customXml" ds:itemID="{69219297-63BD-4B34-9065-AC073539302A}">
+  <ds:schemaRefs>
+    <ds:schemaRef ds:uri="http://schemas.openxmlformats.org/officeDocument/2006/bibliography"/>
+  </ds:schemaRefs>
+</ds:datastoreItem>
 </file>
 
-<file path=customXml/itemProps1.xml><?xml version="1.0" encoding="utf-8"?>
+<file path=customXml/itemProps5.xml><?xml version="1.0" encoding="utf-8"?>
 <ds:datastoreItem xmlns:ds="http://schemas.openxmlformats.org/officeDocument/2006/customXml" ds:itemID="{B81E321A-9E90-4181-AC54-79D80617E1D0}">
   <ds:schemaRefs>
     <ds:schemaRef ds:uri="http://schemas.microsoft.com/office/2006/metadata/contentType"/>
@@ -20654,43 +20523,4 @@
     <ds:schemaRef ds:uri="http://schemas.microsoft.com/office/infopath/2007/PartnerControls"/>
   </ds:schemaRefs>
 </ds:datastoreItem>
-</file>
-
-<file path=customXml/itemProps2.xml><?xml version="1.0" encoding="utf-8"?>
-<ds:datastoreItem xmlns:ds="http://schemas.openxmlformats.org/officeDocument/2006/customXml" ds:itemID="{69219297-63BD-4B34-9065-AC073539302A}">
-  <ds:schemaRefs>
-    <ds:schemaRef ds:uri="http://schemas.openxmlformats.org/officeDocument/2006/bibliography"/>
-  </ds:schemaRefs>
-</ds:datastoreItem>
-</file>
-
-<file path=customXml/itemProps3.xml><?xml version="1.0" encoding="utf-8"?>
-<ds:datastoreItem xmlns:ds="http://schemas.openxmlformats.org/officeDocument/2006/customXml" ds:itemID="{4E8A9591-F074-446B-902F-511FF79C122F}">
-  <ds:schemaRefs>
-    <ds:schemaRef ds:uri="http://schemas.fabasoft.com/folio/2007/fields"/>
-  </ds:schemaRefs>
-</ds:datastoreItem>
-</file>
-
-<file path=customXml/itemProps4.xml><?xml version="1.0" encoding="utf-8"?>
-<ds:datastoreItem xmlns:ds="http://schemas.openxmlformats.org/officeDocument/2006/customXml" ds:itemID="{5AE8BDA7-A15B-4552-BA13-D0DDCCE85A56}">
-  <ds:schemaRefs>
-    <ds:schemaRef ds:uri="http://schemas.microsoft.com/office/2006/documentManagement/types"/>
-    <ds:schemaRef ds:uri="http://purl.org/dc/dcmitype/"/>
-    <ds:schemaRef ds:uri="http://www.w3.org/XML/1998/namespace"/>
-    <ds:schemaRef ds:uri="http://purl.org/dc/terms/"/>
-    <ds:schemaRef ds:uri="http://schemas.openxmlformats.org/package/2006/metadata/core-properties"/>
-    <ds:schemaRef ds:uri="http://schemas.microsoft.com/office/infopath/2007/PartnerControls"/>
-    <ds:schemaRef ds:uri="http://purl.org/dc/elements/1.1/"/>
-    <ds:schemaRef ds:uri="http://schemas.microsoft.com/office/2006/metadata/properties"/>
-  </ds:schemaRefs>
-</ds:datastoreItem>
-</file>
-
-<file path=customXml/itemProps5.xml><?xml version="1.0" encoding="utf-8"?>
-<ds:datastoreItem xmlns:ds="http://schemas.openxmlformats.org/officeDocument/2006/customXml" ds:itemID="{83CB703D-0E07-4845-B9E1-FB4FDA5AA2EC}">
-  <ds:schemaRefs>
-    <ds:schemaRef ds:uri="http://schemas.microsoft.com/sharepoint/v3/contenttype/forms"/>
-  </ds:schemaRefs>
-</ds:datastoreItem>
 </file>
</xml_diff>

<commit_message>
Global gamification previous refactoring
</commit_message>
<xml_diff>
--- a/docs/Dokumentation Modis.docx
+++ b/docs/Dokumentation Modis.docx
@@ -2,6 +2,26 @@
 <file path=word/document.xml><?xml version="1.0" encoding="utf-8"?>
 <w:document xmlns:wpc="http://schemas.microsoft.com/office/word/2010/wordprocessingCanvas" xmlns:cx="http://schemas.microsoft.com/office/drawing/2014/chartex" xmlns:cx1="http://schemas.microsoft.com/office/drawing/2015/9/8/chartex" xmlns:cx2="http://schemas.microsoft.com/office/drawing/2015/10/21/chartex" xmlns:cx3="http://schemas.microsoft.com/office/drawing/2016/5/9/chartex" xmlns:cx4="http://schemas.microsoft.com/office/drawing/2016/5/10/chartex" xmlns:cx5="http://schemas.microsoft.com/office/drawing/2016/5/11/chartex" xmlns:cx6="http://schemas.microsoft.com/office/drawing/2016/5/12/chartex" xmlns:cx7="http://schemas.microsoft.com/office/drawing/2016/5/13/chartex" xmlns:cx8="http://schemas.microsoft.com/office/drawing/2016/5/14/chartex" xmlns:mc="http://schemas.openxmlformats.org/markup-compatibility/2006" xmlns:aink="http://schemas.microsoft.com/office/drawing/2016/ink" xmlns:am3d="http://schemas.microsoft.com/office/drawing/2017/model3d" xmlns:o="urn:schemas-microsoft-com:office:office" xmlns:oel="http://schemas.microsoft.com/office/2019/extlst" xmlns:r="http://schemas.openxmlformats.org/officeDocument/2006/relationships" xmlns:m="http://schemas.openxmlformats.org/officeDocument/2006/math" xmlns:v="urn:schemas-microsoft-com:vml" xmlns:wp14="http://schemas.microsoft.com/office/word/2010/wordprocessingDrawing" xmlns:wp="http://schemas.openxmlformats.org/drawingml/2006/wordprocessingDrawing" xmlns:w10="urn:schemas-microsoft-com:office:word" xmlns:w="http://schemas.openxmlformats.org/wordprocessingml/2006/main" xmlns:w14="http://schemas.microsoft.com/office/word/2010/wordml" xmlns:w15="http://schemas.microsoft.com/office/word/2012/wordml" xmlns:w16cex="http://schemas.microsoft.com/office/word/2018/wordml/cex" xmlns:w16cid="http://schemas.microsoft.com/office/word/2016/wordml/cid" xmlns:w16="http://schemas.microsoft.com/office/word/2018/wordml" xmlns:w16du="http://schemas.microsoft.com/office/word/2023/wordml/word16du" xmlns:w16sdtdh="http://schemas.microsoft.com/office/word/2020/wordml/sdtdatahash" xmlns:w16sdtfl="http://schemas.microsoft.com/office/word/2024/wordml/sdtformatlock" xmlns:w16se="http://schemas.microsoft.com/office/word/2015/wordml/symex" xmlns:wpg="http://schemas.microsoft.com/office/word/2010/wordprocessingGroup" xmlns:wpi="http://schemas.microsoft.com/office/word/2010/wordprocessingInk" xmlns:wne="http://schemas.microsoft.com/office/word/2006/wordml" xmlns:wps="http://schemas.microsoft.com/office/word/2010/wordprocessingShape" mc:Ignorable="w14 w15 w16se w16cid w16 w16cex w16sdtdh w16sdtfl w16du wp14">
   <w:body>
+    <w:p>
+      <w:pPr>
+        <w:pStyle w:val="KeinLeerraum"/>
+        <w:rPr>
+          <w:rFonts w:ascii="Arial" w:eastAsia="Calibri" w:hAnsi="Arial" w:cs="Arial"/>
+          <w:sz w:val="2"/>
+          <w:lang w:eastAsia="en-US"/>
+        </w:rPr>
+      </w:pPr>
+      <w:proofErr w:type="spellStart"/>
+      <w:r>
+        <w:rPr>
+          <w:rFonts w:ascii="Arial" w:eastAsia="Calibri" w:hAnsi="Arial" w:cs="Arial"/>
+          <w:sz w:val="2"/>
+          <w:lang w:eastAsia="en-US"/>
+        </w:rPr>
+        <w:t>gd</w:t>
+      </w:r>
+      <w:proofErr w:type="spellEnd"/>
+    </w:p>
     <w:sdt>
       <w:sdtPr>
         <w:rPr>
@@ -979,6 +999,7 @@
                                     <w:text/>
                                   </w:sdtPr>
                                   <w:sdtContent>
+                                    <w:proofErr w:type="spellStart"/>
                                     <w:r>
                                       <w:rPr>
                                         <w:rFonts w:ascii="Arial" w:hAnsi="Arial" w:cs="Arial"/>
@@ -988,6 +1009,7 @@
                                       </w:rPr>
                                       <w:t>ISCeco</w:t>
                                     </w:r>
+                                    <w:proofErr w:type="spellEnd"/>
                                   </w:sdtContent>
                                 </w:sdt>
                               </w:p>
@@ -1078,6 +1100,7 @@
                               <w:text/>
                             </w:sdtPr>
                             <w:sdtContent>
+                              <w:proofErr w:type="spellStart"/>
                               <w:r>
                                 <w:rPr>
                                   <w:rFonts w:ascii="Arial" w:hAnsi="Arial" w:cs="Arial"/>
@@ -1087,6 +1110,7 @@
                                 </w:rPr>
                                 <w:t>ISCeco</w:t>
                               </w:r>
+                              <w:proofErr w:type="spellEnd"/>
                             </w:sdtContent>
                           </w:sdt>
                         </w:p>
@@ -1224,7 +1248,7 @@
             </w:rPr>
             <w:fldChar w:fldCharType="separate"/>
           </w:r>
-          <w:hyperlink w:anchor="_Toc203976701" w:history="1">
+          <w:hyperlink w:anchor="_Toc204349557" w:history="1">
             <w:r>
               <w:rPr>
                 <w:rStyle w:val="Hyperlink"/>
@@ -1273,7 +1297,7 @@
                 <w:noProof/>
                 <w:webHidden/>
               </w:rPr>
-              <w:instrText xml:space="preserve"> PAGEREF _Toc203976701 \h </w:instrText>
+              <w:instrText xml:space="preserve"> PAGEREF _Toc204349557 \h </w:instrText>
             </w:r>
             <w:r>
               <w:rPr>
@@ -1321,7 +1345,7 @@
               <w14:ligatures w14:val="standardContextual"/>
             </w:rPr>
           </w:pPr>
-          <w:hyperlink w:anchor="_Toc203976702" w:history="1">
+          <w:hyperlink w:anchor="_Toc204349558" w:history="1">
             <w:r>
               <w:rPr>
                 <w:rStyle w:val="Hyperlink"/>
@@ -1370,7 +1394,7 @@
                 <w:noProof/>
                 <w:webHidden/>
               </w:rPr>
-              <w:instrText xml:space="preserve"> PAGEREF _Toc203976702 \h </w:instrText>
+              <w:instrText xml:space="preserve"> PAGEREF _Toc204349558 \h </w:instrText>
             </w:r>
             <w:r>
               <w:rPr>
@@ -1418,7 +1442,7 @@
               <w14:ligatures w14:val="standardContextual"/>
             </w:rPr>
           </w:pPr>
-          <w:hyperlink w:anchor="_Toc203976703" w:history="1">
+          <w:hyperlink w:anchor="_Toc204349559" w:history="1">
             <w:r>
               <w:rPr>
                 <w:rStyle w:val="Hyperlink"/>
@@ -1467,7 +1491,7 @@
                 <w:noProof/>
                 <w:webHidden/>
               </w:rPr>
-              <w:instrText xml:space="preserve"> PAGEREF _Toc203976703 \h </w:instrText>
+              <w:instrText xml:space="preserve"> PAGEREF _Toc204349559 \h </w:instrText>
             </w:r>
             <w:r>
               <w:rPr>
@@ -1511,7 +1535,7 @@
               <w14:ligatures w14:val="standardContextual"/>
             </w:rPr>
           </w:pPr>
-          <w:hyperlink w:anchor="_Toc203976704" w:history="1">
+          <w:hyperlink w:anchor="_Toc204349560" w:history="1">
             <w:r>
               <w:rPr>
                 <w:rStyle w:val="Hyperlink"/>
@@ -1559,7 +1583,7 @@
                 <w:noProof/>
                 <w:webHidden/>
               </w:rPr>
-              <w:instrText xml:space="preserve"> PAGEREF _Toc203976704 \h </w:instrText>
+              <w:instrText xml:space="preserve"> PAGEREF _Toc204349560 \h </w:instrText>
             </w:r>
             <w:r>
               <w:rPr>
@@ -1603,7 +1627,7 @@
               <w14:ligatures w14:val="standardContextual"/>
             </w:rPr>
           </w:pPr>
-          <w:hyperlink w:anchor="_Toc203976705" w:history="1">
+          <w:hyperlink w:anchor="_Toc204349561" w:history="1">
             <w:r>
               <w:rPr>
                 <w:rStyle w:val="Hyperlink"/>
@@ -1651,7 +1675,7 @@
                 <w:noProof/>
                 <w:webHidden/>
               </w:rPr>
-              <w:instrText xml:space="preserve"> PAGEREF _Toc203976705 \h </w:instrText>
+              <w:instrText xml:space="preserve"> PAGEREF _Toc204349561 \h </w:instrText>
             </w:r>
             <w:r>
               <w:rPr>
@@ -1698,7 +1722,7 @@
               <w14:ligatures w14:val="standardContextual"/>
             </w:rPr>
           </w:pPr>
-          <w:hyperlink w:anchor="_Toc203976706" w:history="1">
+          <w:hyperlink w:anchor="_Toc204349562" w:history="1">
             <w:r>
               <w:rPr>
                 <w:rStyle w:val="Hyperlink"/>
@@ -1744,7 +1768,7 @@
                 <w:noProof/>
                 <w:webHidden/>
               </w:rPr>
-              <w:instrText xml:space="preserve"> PAGEREF _Toc203976706 \h </w:instrText>
+              <w:instrText xml:space="preserve"> PAGEREF _Toc204349562 \h </w:instrText>
             </w:r>
             <w:r>
               <w:rPr>
@@ -1791,7 +1815,7 @@
               <w14:ligatures w14:val="standardContextual"/>
             </w:rPr>
           </w:pPr>
-          <w:hyperlink w:anchor="_Toc203976707" w:history="1">
+          <w:hyperlink w:anchor="_Toc204349563" w:history="1">
             <w:r>
               <w:rPr>
                 <w:rStyle w:val="Hyperlink"/>
@@ -1837,7 +1861,7 @@
                 <w:noProof/>
                 <w:webHidden/>
               </w:rPr>
-              <w:instrText xml:space="preserve"> PAGEREF _Toc203976707 \h </w:instrText>
+              <w:instrText xml:space="preserve"> PAGEREF _Toc204349563 \h </w:instrText>
             </w:r>
             <w:r>
               <w:rPr>
@@ -1884,7 +1908,7 @@
               <w14:ligatures w14:val="standardContextual"/>
             </w:rPr>
           </w:pPr>
-          <w:hyperlink w:anchor="_Toc203976708" w:history="1">
+          <w:hyperlink w:anchor="_Toc204349564" w:history="1">
             <w:r>
               <w:rPr>
                 <w:rStyle w:val="Hyperlink"/>
@@ -1930,7 +1954,7 @@
                 <w:noProof/>
                 <w:webHidden/>
               </w:rPr>
-              <w:instrText xml:space="preserve"> PAGEREF _Toc203976708 \h </w:instrText>
+              <w:instrText xml:space="preserve"> PAGEREF _Toc204349564 \h </w:instrText>
             </w:r>
             <w:r>
               <w:rPr>
@@ -1977,7 +2001,7 @@
               <w14:ligatures w14:val="standardContextual"/>
             </w:rPr>
           </w:pPr>
-          <w:hyperlink w:anchor="_Toc203976709" w:history="1">
+          <w:hyperlink w:anchor="_Toc204349565" w:history="1">
             <w:r>
               <w:rPr>
                 <w:rStyle w:val="Hyperlink"/>
@@ -2023,7 +2047,7 @@
                 <w:noProof/>
                 <w:webHidden/>
               </w:rPr>
-              <w:instrText xml:space="preserve"> PAGEREF _Toc203976709 \h </w:instrText>
+              <w:instrText xml:space="preserve"> PAGEREF _Toc204349565 \h </w:instrText>
             </w:r>
             <w:r>
               <w:rPr>
@@ -2070,7 +2094,7 @@
               <w14:ligatures w14:val="standardContextual"/>
             </w:rPr>
           </w:pPr>
-          <w:hyperlink w:anchor="_Toc203976710" w:history="1">
+          <w:hyperlink w:anchor="_Toc204349566" w:history="1">
             <w:r>
               <w:rPr>
                 <w:rStyle w:val="Hyperlink"/>
@@ -2116,7 +2140,7 @@
                 <w:noProof/>
                 <w:webHidden/>
               </w:rPr>
-              <w:instrText xml:space="preserve"> PAGEREF _Toc203976710 \h </w:instrText>
+              <w:instrText xml:space="preserve"> PAGEREF _Toc204349566 \h </w:instrText>
             </w:r>
             <w:r>
               <w:rPr>
@@ -2163,7 +2187,7 @@
               <w14:ligatures w14:val="standardContextual"/>
             </w:rPr>
           </w:pPr>
-          <w:hyperlink w:anchor="_Toc203976711" w:history="1">
+          <w:hyperlink w:anchor="_Toc204349567" w:history="1">
             <w:r>
               <w:rPr>
                 <w:rStyle w:val="Hyperlink"/>
@@ -2209,7 +2233,7 @@
                 <w:noProof/>
                 <w:webHidden/>
               </w:rPr>
-              <w:instrText xml:space="preserve"> PAGEREF _Toc203976711 \h </w:instrText>
+              <w:instrText xml:space="preserve"> PAGEREF _Toc204349567 \h </w:instrText>
             </w:r>
             <w:r>
               <w:rPr>
@@ -2253,7 +2277,7 @@
               <w14:ligatures w14:val="standardContextual"/>
             </w:rPr>
           </w:pPr>
-          <w:hyperlink w:anchor="_Toc203976712" w:history="1">
+          <w:hyperlink w:anchor="_Toc204349568" w:history="1">
             <w:r>
               <w:rPr>
                 <w:rStyle w:val="Hyperlink"/>
@@ -2301,7 +2325,7 @@
                 <w:noProof/>
                 <w:webHidden/>
               </w:rPr>
-              <w:instrText xml:space="preserve"> PAGEREF _Toc203976712 \h </w:instrText>
+              <w:instrText xml:space="preserve"> PAGEREF _Toc204349568 \h </w:instrText>
             </w:r>
             <w:r>
               <w:rPr>
@@ -2345,7 +2369,7 @@
               <w14:ligatures w14:val="standardContextual"/>
             </w:rPr>
           </w:pPr>
-          <w:hyperlink w:anchor="_Toc203976713" w:history="1">
+          <w:hyperlink w:anchor="_Toc204349569" w:history="1">
             <w:r>
               <w:rPr>
                 <w:rStyle w:val="Hyperlink"/>
@@ -2393,7 +2417,7 @@
                 <w:noProof/>
                 <w:webHidden/>
               </w:rPr>
-              <w:instrText xml:space="preserve"> PAGEREF _Toc203976713 \h </w:instrText>
+              <w:instrText xml:space="preserve"> PAGEREF _Toc204349569 \h </w:instrText>
             </w:r>
             <w:r>
               <w:rPr>
@@ -2441,7 +2465,7 @@
               <w14:ligatures w14:val="standardContextual"/>
             </w:rPr>
           </w:pPr>
-          <w:hyperlink w:anchor="_Toc203976714" w:history="1">
+          <w:hyperlink w:anchor="_Toc204349570" w:history="1">
             <w:r>
               <w:rPr>
                 <w:rStyle w:val="Hyperlink"/>
@@ -2490,7 +2514,7 @@
                 <w:noProof/>
                 <w:webHidden/>
               </w:rPr>
-              <w:instrText xml:space="preserve"> PAGEREF _Toc203976714 \h </w:instrText>
+              <w:instrText xml:space="preserve"> PAGEREF _Toc204349570 \h </w:instrText>
             </w:r>
             <w:r>
               <w:rPr>
@@ -2534,7 +2558,7 @@
               <w14:ligatures w14:val="standardContextual"/>
             </w:rPr>
           </w:pPr>
-          <w:hyperlink w:anchor="_Toc203976715" w:history="1">
+          <w:hyperlink w:anchor="_Toc204349571" w:history="1">
             <w:r>
               <w:rPr>
                 <w:rStyle w:val="Hyperlink"/>
@@ -2582,7 +2606,7 @@
                 <w:noProof/>
                 <w:webHidden/>
               </w:rPr>
-              <w:instrText xml:space="preserve"> PAGEREF _Toc203976715 \h </w:instrText>
+              <w:instrText xml:space="preserve"> PAGEREF _Toc204349571 \h </w:instrText>
             </w:r>
             <w:r>
               <w:rPr>
@@ -2626,7 +2650,7 @@
               <w14:ligatures w14:val="standardContextual"/>
             </w:rPr>
           </w:pPr>
-          <w:hyperlink w:anchor="_Toc203976716" w:history="1">
+          <w:hyperlink w:anchor="_Toc204349572" w:history="1">
             <w:r>
               <w:rPr>
                 <w:rStyle w:val="Hyperlink"/>
@@ -2674,7 +2698,7 @@
                 <w:noProof/>
                 <w:webHidden/>
               </w:rPr>
-              <w:instrText xml:space="preserve"> PAGEREF _Toc203976716 \h </w:instrText>
+              <w:instrText xml:space="preserve"> PAGEREF _Toc204349572 \h </w:instrText>
             </w:r>
             <w:r>
               <w:rPr>
@@ -2718,7 +2742,7 @@
               <w14:ligatures w14:val="standardContextual"/>
             </w:rPr>
           </w:pPr>
-          <w:hyperlink w:anchor="_Toc203976717" w:history="1">
+          <w:hyperlink w:anchor="_Toc204349573" w:history="1">
             <w:r>
               <w:rPr>
                 <w:rStyle w:val="Hyperlink"/>
@@ -2764,7 +2788,7 @@
                 <w:noProof/>
                 <w:webHidden/>
               </w:rPr>
-              <w:instrText xml:space="preserve"> PAGEREF _Toc203976717 \h </w:instrText>
+              <w:instrText xml:space="preserve"> PAGEREF _Toc204349573 \h </w:instrText>
             </w:r>
             <w:r>
               <w:rPr>
@@ -2808,7 +2832,7 @@
               <w14:ligatures w14:val="standardContextual"/>
             </w:rPr>
           </w:pPr>
-          <w:hyperlink w:anchor="_Toc203976718" w:history="1">
+          <w:hyperlink w:anchor="_Toc204349574" w:history="1">
             <w:r>
               <w:rPr>
                 <w:rStyle w:val="Hyperlink"/>
@@ -2854,7 +2878,7 @@
                 <w:noProof/>
                 <w:webHidden/>
               </w:rPr>
-              <w:instrText xml:space="preserve"> PAGEREF _Toc203976718 \h </w:instrText>
+              <w:instrText xml:space="preserve"> PAGEREF _Toc204349574 \h </w:instrText>
             </w:r>
             <w:r>
               <w:rPr>
@@ -2902,7 +2926,7 @@
               <w14:ligatures w14:val="standardContextual"/>
             </w:rPr>
           </w:pPr>
-          <w:hyperlink w:anchor="_Toc203976719" w:history="1">
+          <w:hyperlink w:anchor="_Toc204349575" w:history="1">
             <w:r>
               <w:rPr>
                 <w:rStyle w:val="Hyperlink"/>
@@ -2951,7 +2975,7 @@
                 <w:noProof/>
                 <w:webHidden/>
               </w:rPr>
-              <w:instrText xml:space="preserve"> PAGEREF _Toc203976719 \h </w:instrText>
+              <w:instrText xml:space="preserve"> PAGEREF _Toc204349575 \h </w:instrText>
             </w:r>
             <w:r>
               <w:rPr>
@@ -2995,7 +3019,7 @@
               <w14:ligatures w14:val="standardContextual"/>
             </w:rPr>
           </w:pPr>
-          <w:hyperlink w:anchor="_Toc203976720" w:history="1">
+          <w:hyperlink w:anchor="_Toc204349576" w:history="1">
             <w:r>
               <w:rPr>
                 <w:rStyle w:val="Hyperlink"/>
@@ -3043,7 +3067,7 @@
                 <w:noProof/>
                 <w:webHidden/>
               </w:rPr>
-              <w:instrText xml:space="preserve"> PAGEREF _Toc203976720 \h </w:instrText>
+              <w:instrText xml:space="preserve"> PAGEREF _Toc204349576 \h </w:instrText>
             </w:r>
             <w:r>
               <w:rPr>
@@ -3090,7 +3114,7 @@
               <w14:ligatures w14:val="standardContextual"/>
             </w:rPr>
           </w:pPr>
-          <w:hyperlink w:anchor="_Toc203976721" w:history="1">
+          <w:hyperlink w:anchor="_Toc204349577" w:history="1">
             <w:r>
               <w:rPr>
                 <w:rStyle w:val="Hyperlink"/>
@@ -3136,7 +3160,7 @@
                 <w:noProof/>
                 <w:webHidden/>
               </w:rPr>
-              <w:instrText xml:space="preserve"> PAGEREF _Toc203976721 \h </w:instrText>
+              <w:instrText xml:space="preserve"> PAGEREF _Toc204349577 \h </w:instrText>
             </w:r>
             <w:r>
               <w:rPr>
@@ -3180,7 +3204,7 @@
               <w14:ligatures w14:val="standardContextual"/>
             </w:rPr>
           </w:pPr>
-          <w:hyperlink w:anchor="_Toc203976722" w:history="1">
+          <w:hyperlink w:anchor="_Toc204349578" w:history="1">
             <w:r>
               <w:rPr>
                 <w:rStyle w:val="Hyperlink"/>
@@ -3228,7 +3252,7 @@
                 <w:noProof/>
                 <w:webHidden/>
               </w:rPr>
-              <w:instrText xml:space="preserve"> PAGEREF _Toc203976722 \h </w:instrText>
+              <w:instrText xml:space="preserve"> PAGEREF _Toc204349578 \h </w:instrText>
             </w:r>
             <w:r>
               <w:rPr>
@@ -3275,7 +3299,7 @@
               <w14:ligatures w14:val="standardContextual"/>
             </w:rPr>
           </w:pPr>
-          <w:hyperlink w:anchor="_Toc203976723" w:history="1">
+          <w:hyperlink w:anchor="_Toc204349579" w:history="1">
             <w:r>
               <w:rPr>
                 <w:rStyle w:val="Hyperlink"/>
@@ -3321,7 +3345,7 @@
                 <w:noProof/>
                 <w:webHidden/>
               </w:rPr>
-              <w:instrText xml:space="preserve"> PAGEREF _Toc203976723 \h </w:instrText>
+              <w:instrText xml:space="preserve"> PAGEREF _Toc204349579 \h </w:instrText>
             </w:r>
             <w:r>
               <w:rPr>
@@ -3368,7 +3392,7 @@
               <w14:ligatures w14:val="standardContextual"/>
             </w:rPr>
           </w:pPr>
-          <w:hyperlink w:anchor="_Toc203976724" w:history="1">
+          <w:hyperlink w:anchor="_Toc204349580" w:history="1">
             <w:r>
               <w:rPr>
                 <w:rStyle w:val="Hyperlink"/>
@@ -3414,7 +3438,7 @@
                 <w:noProof/>
                 <w:webHidden/>
               </w:rPr>
-              <w:instrText xml:space="preserve"> PAGEREF _Toc203976724 \h </w:instrText>
+              <w:instrText xml:space="preserve"> PAGEREF _Toc204349580 \h </w:instrText>
             </w:r>
             <w:r>
               <w:rPr>
@@ -3461,7 +3485,7 @@
               <w14:ligatures w14:val="standardContextual"/>
             </w:rPr>
           </w:pPr>
-          <w:hyperlink w:anchor="_Toc203976725" w:history="1">
+          <w:hyperlink w:anchor="_Toc204349581" w:history="1">
             <w:r>
               <w:rPr>
                 <w:rStyle w:val="Hyperlink"/>
@@ -3507,7 +3531,7 @@
                 <w:noProof/>
                 <w:webHidden/>
               </w:rPr>
-              <w:instrText xml:space="preserve"> PAGEREF _Toc203976725 \h </w:instrText>
+              <w:instrText xml:space="preserve"> PAGEREF _Toc204349581 \h </w:instrText>
             </w:r>
             <w:r>
               <w:rPr>
@@ -3555,7 +3579,7 @@
               <w14:ligatures w14:val="standardContextual"/>
             </w:rPr>
           </w:pPr>
-          <w:hyperlink w:anchor="_Toc203976726" w:history="1">
+          <w:hyperlink w:anchor="_Toc204349582" w:history="1">
             <w:r>
               <w:rPr>
                 <w:rStyle w:val="Hyperlink"/>
@@ -3602,7 +3626,7 @@
                 <w:noProof/>
                 <w:webHidden/>
               </w:rPr>
-              <w:instrText xml:space="preserve"> PAGEREF _Toc203976726 \h </w:instrText>
+              <w:instrText xml:space="preserve"> PAGEREF _Toc204349582 \h </w:instrText>
             </w:r>
             <w:r>
               <w:rPr>
@@ -3646,7 +3670,7 @@
               <w14:ligatures w14:val="standardContextual"/>
             </w:rPr>
           </w:pPr>
-          <w:hyperlink w:anchor="_Toc203976727" w:history="1">
+          <w:hyperlink w:anchor="_Toc204349583" w:history="1">
             <w:r>
               <w:rPr>
                 <w:rStyle w:val="Hyperlink"/>
@@ -3692,7 +3716,7 @@
                 <w:noProof/>
                 <w:webHidden/>
               </w:rPr>
-              <w:instrText xml:space="preserve"> PAGEREF _Toc203976727 \h </w:instrText>
+              <w:instrText xml:space="preserve"> PAGEREF _Toc204349583 \h </w:instrText>
             </w:r>
             <w:r>
               <w:rPr>
@@ -3736,7 +3760,7 @@
               <w14:ligatures w14:val="standardContextual"/>
             </w:rPr>
           </w:pPr>
-          <w:hyperlink w:anchor="_Toc203976728" w:history="1">
+          <w:hyperlink w:anchor="_Toc204349584" w:history="1">
             <w:r>
               <w:rPr>
                 <w:rStyle w:val="Hyperlink"/>
@@ -3782,7 +3806,7 @@
                 <w:noProof/>
                 <w:webHidden/>
               </w:rPr>
-              <w:instrText xml:space="preserve"> PAGEREF _Toc203976728 \h </w:instrText>
+              <w:instrText xml:space="preserve"> PAGEREF _Toc204349584 \h </w:instrText>
             </w:r>
             <w:r>
               <w:rPr>
@@ -3829,7 +3853,7 @@
               <w14:ligatures w14:val="standardContextual"/>
             </w:rPr>
           </w:pPr>
-          <w:hyperlink w:anchor="_Toc203976729" w:history="1">
+          <w:hyperlink w:anchor="_Toc204349585" w:history="1">
             <w:r>
               <w:rPr>
                 <w:rStyle w:val="Hyperlink"/>
@@ -3875,7 +3899,7 @@
                 <w:noProof/>
                 <w:webHidden/>
               </w:rPr>
-              <w:instrText xml:space="preserve"> PAGEREF _Toc203976729 \h </w:instrText>
+              <w:instrText xml:space="preserve"> PAGEREF _Toc204349585 \h </w:instrText>
             </w:r>
             <w:r>
               <w:rPr>
@@ -3922,7 +3946,7 @@
               <w14:ligatures w14:val="standardContextual"/>
             </w:rPr>
           </w:pPr>
-          <w:hyperlink w:anchor="_Toc203976730" w:history="1">
+          <w:hyperlink w:anchor="_Toc204349586" w:history="1">
             <w:r>
               <w:rPr>
                 <w:rStyle w:val="Hyperlink"/>
@@ -3976,7 +4000,7 @@
                 <w:noProof/>
                 <w:webHidden/>
               </w:rPr>
-              <w:instrText xml:space="preserve"> PAGEREF _Toc203976730 \h </w:instrText>
+              <w:instrText xml:space="preserve"> PAGEREF _Toc204349586 \h </w:instrText>
             </w:r>
             <w:r>
               <w:rPr>
@@ -4024,7 +4048,7 @@
               <w14:ligatures w14:val="standardContextual"/>
             </w:rPr>
           </w:pPr>
-          <w:hyperlink w:anchor="_Toc203976731" w:history="1">
+          <w:hyperlink w:anchor="_Toc204349587" w:history="1">
             <w:r>
               <w:rPr>
                 <w:rStyle w:val="Hyperlink"/>
@@ -4050,7 +4074,7 @@
                 <w:rStyle w:val="Hyperlink"/>
                 <w:noProof/>
               </w:rPr>
-              <w:t>Abbildungsverzeichnis</w:t>
+              <w:t>Addendas</w:t>
             </w:r>
             <w:r>
               <w:rPr>
@@ -4071,7 +4095,7 @@
                 <w:noProof/>
                 <w:webHidden/>
               </w:rPr>
-              <w:instrText xml:space="preserve"> PAGEREF _Toc203976731 \h </w:instrText>
+              <w:instrText xml:space="preserve"> PAGEREF _Toc204349587 \h </w:instrText>
             </w:r>
             <w:r>
               <w:rPr>
@@ -4119,7 +4143,7 @@
               <w14:ligatures w14:val="standardContextual"/>
             </w:rPr>
           </w:pPr>
-          <w:hyperlink w:anchor="_Toc203976732" w:history="1">
+          <w:hyperlink w:anchor="_Toc204349588" w:history="1">
             <w:r>
               <w:rPr>
                 <w:rStyle w:val="Hyperlink"/>
@@ -4145,7 +4169,7 @@
                 <w:rStyle w:val="Hyperlink"/>
                 <w:noProof/>
               </w:rPr>
-              <w:t>Tabellenverzeichnis</w:t>
+              <w:t>Abbildungsverzeichnis</w:t>
             </w:r>
             <w:r>
               <w:rPr>
@@ -4166,7 +4190,7 @@
                 <w:noProof/>
                 <w:webHidden/>
               </w:rPr>
-              <w:instrText xml:space="preserve"> PAGEREF _Toc203976732 \h </w:instrText>
+              <w:instrText xml:space="preserve"> PAGEREF _Toc204349588 \h </w:instrText>
             </w:r>
             <w:r>
               <w:rPr>
@@ -4186,7 +4210,7 @@
                 <w:noProof/>
                 <w:webHidden/>
               </w:rPr>
-              <w:t>17</w:t>
+              <w:t>18</w:t>
             </w:r>
             <w:r>
               <w:rPr>
@@ -4214,7 +4238,7 @@
               <w14:ligatures w14:val="standardContextual"/>
             </w:rPr>
           </w:pPr>
-          <w:hyperlink w:anchor="_Toc203976733" w:history="1">
+          <w:hyperlink w:anchor="_Toc204349589" w:history="1">
             <w:r>
               <w:rPr>
                 <w:rStyle w:val="Hyperlink"/>
@@ -4240,7 +4264,7 @@
                 <w:rStyle w:val="Hyperlink"/>
                 <w:noProof/>
               </w:rPr>
-              <w:t>Quellenverzeichnis</w:t>
+              <w:t>Tabellenverzeichnis</w:t>
             </w:r>
             <w:r>
               <w:rPr>
@@ -4261,7 +4285,7 @@
                 <w:noProof/>
                 <w:webHidden/>
               </w:rPr>
-              <w:instrText xml:space="preserve"> PAGEREF _Toc203976733 \h </w:instrText>
+              <w:instrText xml:space="preserve"> PAGEREF _Toc204349589 \h </w:instrText>
             </w:r>
             <w:r>
               <w:rPr>
@@ -4309,7 +4333,7 @@
               <w14:ligatures w14:val="standardContextual"/>
             </w:rPr>
           </w:pPr>
-          <w:hyperlink w:anchor="_Toc203976734" w:history="1">
+          <w:hyperlink w:anchor="_Toc204349590" w:history="1">
             <w:r>
               <w:rPr>
                 <w:rStyle w:val="Hyperlink"/>
@@ -4335,6 +4359,101 @@
                 <w:rStyle w:val="Hyperlink"/>
                 <w:noProof/>
               </w:rPr>
+              <w:t>Quellenverzeichnis</w:t>
+            </w:r>
+            <w:r>
+              <w:rPr>
+                <w:noProof/>
+                <w:webHidden/>
+              </w:rPr>
+              <w:tab/>
+            </w:r>
+            <w:r>
+              <w:rPr>
+                <w:noProof/>
+                <w:webHidden/>
+              </w:rPr>
+              <w:fldChar w:fldCharType="begin"/>
+            </w:r>
+            <w:r>
+              <w:rPr>
+                <w:noProof/>
+                <w:webHidden/>
+              </w:rPr>
+              <w:instrText xml:space="preserve"> PAGEREF _Toc204349590 \h </w:instrText>
+            </w:r>
+            <w:r>
+              <w:rPr>
+                <w:noProof/>
+                <w:webHidden/>
+              </w:rPr>
+            </w:r>
+            <w:r>
+              <w:rPr>
+                <w:noProof/>
+                <w:webHidden/>
+              </w:rPr>
+              <w:fldChar w:fldCharType="separate"/>
+            </w:r>
+            <w:r>
+              <w:rPr>
+                <w:noProof/>
+                <w:webHidden/>
+              </w:rPr>
+              <w:t>18</w:t>
+            </w:r>
+            <w:r>
+              <w:rPr>
+                <w:noProof/>
+                <w:webHidden/>
+              </w:rPr>
+              <w:fldChar w:fldCharType="end"/>
+            </w:r>
+          </w:hyperlink>
+        </w:p>
+        <w:p>
+          <w:pPr>
+            <w:pStyle w:val="Verzeichnis1"/>
+            <w:tabs>
+              <w:tab w:val="right" w:leader="dot" w:pos="9062"/>
+            </w:tabs>
+            <w:rPr>
+              <w:rFonts w:asciiTheme="minorHAnsi" w:eastAsiaTheme="minorEastAsia" w:hAnsiTheme="minorHAnsi" w:cstheme="minorBidi"/>
+              <w:b w:val="0"/>
+              <w:noProof/>
+              <w:kern w:val="2"/>
+              <w:sz w:val="24"/>
+              <w:szCs w:val="24"/>
+              <w:lang w:val="de-DE" w:eastAsia="de-DE"/>
+              <w14:ligatures w14:val="standardContextual"/>
+            </w:rPr>
+          </w:pPr>
+          <w:hyperlink w:anchor="_Toc204349591" w:history="1">
+            <w:r>
+              <w:rPr>
+                <w:rStyle w:val="Hyperlink"/>
+                <w:noProof/>
+              </w:rPr>
+              <w:t>11</w:t>
+            </w:r>
+            <w:r>
+              <w:rPr>
+                <w:rFonts w:asciiTheme="minorHAnsi" w:eastAsiaTheme="minorEastAsia" w:hAnsiTheme="minorHAnsi" w:cstheme="minorBidi"/>
+                <w:b w:val="0"/>
+                <w:noProof/>
+                <w:kern w:val="2"/>
+                <w:sz w:val="24"/>
+                <w:szCs w:val="24"/>
+                <w:lang w:val="de-DE" w:eastAsia="de-DE"/>
+                <w14:ligatures w14:val="standardContextual"/>
+              </w:rPr>
+              <w:tab/>
+            </w:r>
+            <w:r>
+              <w:rPr>
+                <w:rStyle w:val="Hyperlink"/>
+                <w:noProof/>
+              </w:rPr>
               <w:t>Glossar</w:t>
             </w:r>
             <w:r>
@@ -4356,7 +4475,7 @@
                 <w:noProof/>
                 <w:webHidden/>
               </w:rPr>
-              <w:instrText xml:space="preserve"> PAGEREF _Toc203976734 \h </w:instrText>
+              <w:instrText xml:space="preserve"> PAGEREF _Toc204349591 \h </w:instrText>
             </w:r>
             <w:r>
               <w:rPr>
@@ -4438,7 +4557,7 @@
           <w:rFonts w:cs="Arial"/>
         </w:rPr>
       </w:pPr>
-      <w:bookmarkStart w:id="0" w:name="_Toc203976701"/>
+      <w:bookmarkStart w:id="0" w:name="_Toc204349557"/>
       <w:r>
         <w:rPr>
           <w:rFonts w:cs="Arial"/>
@@ -4514,7 +4633,7 @@
           <w:rFonts w:cs="Arial"/>
         </w:rPr>
       </w:pPr>
-      <w:bookmarkStart w:id="1" w:name="_Toc203976702"/>
+      <w:bookmarkStart w:id="1" w:name="_Toc204349558"/>
       <w:r>
         <w:rPr>
           <w:rFonts w:cs="Arial"/>
@@ -4536,7 +4655,15 @@
       </w:r>
       <w:proofErr w:type="spellEnd"/>
       <w:r>
-        <w:t xml:space="preserve"> im entsprechenden Repository untergebracht. Damit die Lernenden, die nächstes Jahr ins ISCeco kommen, bereits einen Überblick vom Projekt haben und mitwirken können, werden</w:t>
+        <w:t xml:space="preserve"> im entsprechenden Repository untergebracht. Damit die Lernenden, die nächstes Jahr ins </w:t>
+      </w:r>
+      <w:proofErr w:type="spellStart"/>
+      <w:r>
+        <w:t>ISCeco</w:t>
+      </w:r>
+      <w:proofErr w:type="spellEnd"/>
+      <w:r>
+        <w:t xml:space="preserve"> kommen, bereits einen Überblick vom Projekt haben und mitwirken können, werden</w:t>
       </w:r>
       <w:r>
         <w:t xml:space="preserve"> die Projektergebnisse ebenfalls </w:t>
@@ -4566,7 +4693,7 @@
           <w:rFonts w:cs="Arial"/>
         </w:rPr>
       </w:pPr>
-      <w:bookmarkStart w:id="2" w:name="_Toc203976703"/>
+      <w:bookmarkStart w:id="2" w:name="_Toc204349559"/>
       <w:r>
         <w:rPr>
           <w:rFonts w:cs="Arial"/>
@@ -4626,7 +4753,7 @@
           <w:rFonts w:cs="Arial"/>
         </w:rPr>
       </w:pPr>
-      <w:bookmarkStart w:id="3" w:name="_Toc203976704"/>
+      <w:bookmarkStart w:id="3" w:name="_Toc204349560"/>
       <w:r>
         <w:rPr>
           <w:rFonts w:cs="Arial"/>
@@ -4699,7 +4826,7 @@
           <w:rFonts w:cs="Arial"/>
         </w:rPr>
       </w:pPr>
-      <w:bookmarkStart w:id="4" w:name="_Toc203976705"/>
+      <w:bookmarkStart w:id="4" w:name="_Toc204349561"/>
       <w:r>
         <w:rPr>
           <w:rFonts w:cs="Arial"/>
@@ -4730,7 +4857,21 @@
         <w:rPr>
           <w:rFonts w:cs="Arial"/>
         </w:rPr>
-        <w:t xml:space="preserve"> wird eine Game Engine benötigt. Da im ISCeco noch keine Erfahrungen mit Game </w:t>
+        <w:t xml:space="preserve"> wird eine Game Engine benötigt. Da im </w:t>
+      </w:r>
+      <w:proofErr w:type="spellStart"/>
+      <w:r>
+        <w:rPr>
+          <w:rFonts w:cs="Arial"/>
+        </w:rPr>
+        <w:t>ISCeco</w:t>
+      </w:r>
+      <w:proofErr w:type="spellEnd"/>
+      <w:r>
+        <w:rPr>
+          <w:rFonts w:cs="Arial"/>
+        </w:rPr>
+        <w:t xml:space="preserve"> noch keine Erfahrungen mit Game </w:t>
       </w:r>
       <w:proofErr w:type="spellStart"/>
       <w:r>
@@ -4751,7 +4892,7 @@
       <w:pPr>
         <w:pStyle w:val="berschrift3"/>
       </w:pPr>
-      <w:bookmarkStart w:id="5" w:name="_Toc203976706"/>
+      <w:bookmarkStart w:id="5" w:name="_Toc204349562"/>
       <w:r>
         <w:t>Kriterien und Gewichtung</w:t>
       </w:r>
@@ -5089,7 +5230,7 @@
       <w:pPr>
         <w:pStyle w:val="berschrift3"/>
       </w:pPr>
-      <w:bookmarkStart w:id="7" w:name="_Toc203976707"/>
+      <w:bookmarkStart w:id="7" w:name="_Toc204349563"/>
       <w:r>
         <w:lastRenderedPageBreak/>
         <w:t>Skala</w:t>
@@ -5182,7 +5323,7 @@
       <w:pPr>
         <w:pStyle w:val="berschrift3"/>
       </w:pPr>
-      <w:bookmarkStart w:id="8" w:name="_Toc203976708"/>
+      <w:bookmarkStart w:id="8" w:name="_Toc204349564"/>
       <w:r>
         <w:t xml:space="preserve">Variante 1: </w:t>
       </w:r>
@@ -5730,7 +5871,7 @@
       <w:pPr>
         <w:pStyle w:val="berschrift3"/>
       </w:pPr>
-      <w:bookmarkStart w:id="11" w:name="_Toc203976709"/>
+      <w:bookmarkStart w:id="11" w:name="_Toc204349565"/>
       <w:r>
         <w:lastRenderedPageBreak/>
         <w:t>Variante 2: Phaser</w:t>
@@ -6185,7 +6326,7 @@
       <w:pPr>
         <w:pStyle w:val="berschrift3"/>
       </w:pPr>
-      <w:bookmarkStart w:id="14" w:name="_Toc203976710"/>
+      <w:bookmarkStart w:id="14" w:name="_Toc204349566"/>
       <w:r>
         <w:t xml:space="preserve">Variante 3: </w:t>
       </w:r>
@@ -6269,7 +6410,7 @@
                 <w:noProof/>
               </w:rPr>
               <w:drawing>
-                <wp:inline distT="0" distB="0" distL="0" distR="0" wp14:anchorId="7E8A7B7F" wp14:editId="09AFE957">
+                <wp:inline distT="0" distB="0" distL="0" distR="0" wp14:anchorId="7E8A7B7F" wp14:editId="137D5523">
                   <wp:extent cx="1285592" cy="393914"/>
                   <wp:effectExtent l="0" t="0" r="0" b="6350"/>
                   <wp:docPr id="2049735726" name="Grafik 3"/>
@@ -6707,7 +6848,7 @@
       <w:pPr>
         <w:pStyle w:val="berschrift3"/>
       </w:pPr>
-      <w:bookmarkStart w:id="17" w:name="_Toc203976711"/>
+      <w:bookmarkStart w:id="17" w:name="_Toc204349567"/>
       <w:r>
         <w:lastRenderedPageBreak/>
         <w:t>Auswertung</w:t>
@@ -7308,7 +7449,7 @@
           <w:rFonts w:cs="Arial"/>
         </w:rPr>
       </w:pPr>
-      <w:bookmarkStart w:id="19" w:name="_Toc203976712"/>
+      <w:bookmarkStart w:id="19" w:name="_Toc204349568"/>
       <w:r>
         <w:rPr>
           <w:rFonts w:cs="Arial"/>
@@ -7399,7 +7540,7 @@
           <w:rFonts w:cs="Arial"/>
         </w:rPr>
       </w:pPr>
-      <w:bookmarkStart w:id="20" w:name="_Toc203976713"/>
+      <w:bookmarkStart w:id="20" w:name="_Toc204349569"/>
       <w:r>
         <w:rPr>
           <w:rFonts w:cs="Arial"/>
@@ -7418,7 +7559,21 @@
         <w:rPr>
           <w:rFonts w:cs="Arial"/>
         </w:rPr>
-        <w:t xml:space="preserve">Dieses Projekt grenzt sich von allen anderen im ISCeco bestehenden Anwendungen ab. Es wird ausschliesslich für die BAM entwickelt und dient dazu, dass die Informatiklehre und Informationen über die </w:t>
+        <w:t xml:space="preserve">Dieses Projekt grenzt sich von allen anderen im </w:t>
+      </w:r>
+      <w:proofErr w:type="spellStart"/>
+      <w:r>
+        <w:rPr>
+          <w:rFonts w:cs="Arial"/>
+        </w:rPr>
+        <w:t>ISCeco</w:t>
+      </w:r>
+      <w:proofErr w:type="spellEnd"/>
+      <w:r>
+        <w:rPr>
+          <w:rFonts w:cs="Arial"/>
+        </w:rPr>
+        <w:t xml:space="preserve"> bestehenden Anwendungen ab. Es wird ausschliesslich für die BAM entwickelt und dient dazu, dass die Informatiklehre und Informationen über die </w:t>
       </w:r>
       <w:r>
         <w:rPr>
@@ -7460,7 +7615,7 @@
           <w:rFonts w:cs="Arial"/>
         </w:rPr>
       </w:pPr>
-      <w:bookmarkStart w:id="21" w:name="_Toc203976714"/>
+      <w:bookmarkStart w:id="21" w:name="_Toc204349570"/>
       <w:r>
         <w:rPr>
           <w:rFonts w:cs="Arial"/>
@@ -7482,7 +7637,7 @@
           <w:rFonts w:cs="Arial"/>
         </w:rPr>
       </w:pPr>
-      <w:bookmarkStart w:id="22" w:name="_Toc203976715"/>
+      <w:bookmarkStart w:id="22" w:name="_Toc204349571"/>
       <w:r>
         <w:rPr>
           <w:rFonts w:cs="Arial"/>
@@ -7683,7 +7838,7 @@
           <w:rFonts w:cs="Arial"/>
         </w:rPr>
       </w:pPr>
-      <w:bookmarkStart w:id="24" w:name="_Toc203976716"/>
+      <w:bookmarkStart w:id="24" w:name="_Toc204349572"/>
       <w:r>
         <w:rPr>
           <w:rFonts w:cs="Arial"/>
@@ -8002,7 +8157,7 @@
                 <w:noProof/>
               </w:rPr>
               <w:drawing>
-                <wp:inline distT="0" distB="0" distL="0" distR="0" wp14:anchorId="7821CEDF" wp14:editId="6D705669">
+                <wp:inline distT="0" distB="0" distL="0" distR="0" wp14:anchorId="7821CEDF" wp14:editId="6B757102">
                   <wp:extent cx="971550" cy="706582"/>
                   <wp:effectExtent l="0" t="0" r="0" b="0"/>
                   <wp:docPr id="806332681" name="Grafik 3"/>
@@ -8429,7 +8584,7 @@
                 <w:noProof/>
               </w:rPr>
               <w:drawing>
-                <wp:inline distT="0" distB="0" distL="0" distR="0" wp14:anchorId="7B4C41BA" wp14:editId="2C9F1188">
+                <wp:inline distT="0" distB="0" distL="0" distR="0" wp14:anchorId="7B4C41BA" wp14:editId="0EA5031F">
                   <wp:extent cx="861168" cy="861168"/>
                   <wp:effectExtent l="0" t="0" r="0" b="0"/>
                   <wp:docPr id="1650914386" name="Grafik 6"/>
@@ -9455,7 +9610,7 @@
       <w:pPr>
         <w:pStyle w:val="berschrift2"/>
       </w:pPr>
-      <w:bookmarkStart w:id="26" w:name="_Toc203976717"/>
+      <w:bookmarkStart w:id="26" w:name="_Toc204349573"/>
       <w:r>
         <w:lastRenderedPageBreak/>
         <w:t>Use Case</w:t>
@@ -11381,7 +11536,7 @@
       <w:pPr>
         <w:pStyle w:val="berschrift2"/>
       </w:pPr>
-      <w:bookmarkStart w:id="32" w:name="_Toc203976718"/>
+      <w:bookmarkStart w:id="32" w:name="_Toc204349574"/>
       <w:r>
         <w:lastRenderedPageBreak/>
         <w:t>Benutzeroberflächen</w:t>
@@ -11548,7 +11703,7 @@
           <w:rFonts w:cs="Arial"/>
         </w:rPr>
       </w:pPr>
-      <w:bookmarkStart w:id="33" w:name="_Toc203976719"/>
+      <w:bookmarkStart w:id="33" w:name="_Toc204349575"/>
       <w:r>
         <w:rPr>
           <w:rFonts w:cs="Arial"/>
@@ -11591,7 +11746,7 @@
           <w:rFonts w:cs="Arial"/>
         </w:rPr>
       </w:pPr>
-      <w:bookmarkStart w:id="34" w:name="_Toc203976720"/>
+      <w:bookmarkStart w:id="34" w:name="_Toc204349576"/>
       <w:r>
         <w:rPr>
           <w:rFonts w:cs="Arial"/>
@@ -11625,7 +11780,7 @@
       <w:pPr>
         <w:pStyle w:val="berschrift3"/>
       </w:pPr>
-      <w:bookmarkStart w:id="35" w:name="_Toc203976721"/>
+      <w:bookmarkStart w:id="35" w:name="_Toc204349577"/>
       <w:r>
         <w:t xml:space="preserve">Genutzte </w:t>
       </w:r>
@@ -11830,7 +11985,7 @@
           <w:rFonts w:cs="Arial"/>
         </w:rPr>
       </w:pPr>
-      <w:bookmarkStart w:id="37" w:name="_Toc203976722"/>
+      <w:bookmarkStart w:id="37" w:name="_Toc204349578"/>
       <w:r>
         <w:rPr>
           <w:rFonts w:cs="Arial"/>
@@ -11896,7 +12051,7 @@
       <w:pPr>
         <w:pStyle w:val="berschrift3"/>
       </w:pPr>
-      <w:bookmarkStart w:id="38" w:name="_Toc203976723"/>
+      <w:bookmarkStart w:id="38" w:name="_Toc204349579"/>
       <w:r>
         <w:t>Variablen</w:t>
       </w:r>
@@ -11967,7 +12122,7 @@
       <w:pPr>
         <w:pStyle w:val="berschrift3"/>
       </w:pPr>
-      <w:bookmarkStart w:id="39" w:name="_Toc203976724"/>
+      <w:bookmarkStart w:id="39" w:name="_Toc204349580"/>
       <w:r>
         <w:lastRenderedPageBreak/>
         <w:t>Event-System</w:t>
@@ -12011,7 +12166,7 @@
       <w:pPr>
         <w:pStyle w:val="berschrift3"/>
       </w:pPr>
-      <w:bookmarkStart w:id="40" w:name="_Toc203976725"/>
+      <w:bookmarkStart w:id="40" w:name="_Toc204349581"/>
       <w:proofErr w:type="spellStart"/>
       <w:r>
         <w:t>Behaviors</w:t>
@@ -12040,7 +12195,35 @@
         <w:rPr>
           <w:rFonts w:cs="Arial"/>
         </w:rPr>
-        <w:t xml:space="preserve">Bei der Erstellung von neuen Objekten wird nicht nur ihr Aussehen festgelegt, sondern auch ihr Verhalten. Die Behaviors, die für ein Objekt festgelegt werden, bestimmen wie sich die Instanzen des entsprechenden Objekts grundsätzlich verhalten. Die Behaviors können dann noch selbst konfiguriert werden. Wenn beispielsweise eine Instanz eines Gras-Objekts bei der Spielszene eingefügt wird, so wird dieser erst als Boden oder Plattform angesehen, wenn das entsprechende Verhalten zum Objekt hinzugefügt wurde. </w:t>
+        <w:t xml:space="preserve">Bei der Erstellung von neuen Objekten wird nicht nur ihr Aussehen festgelegt, sondern auch ihr Verhalten. Die </w:t>
+      </w:r>
+      <w:proofErr w:type="spellStart"/>
+      <w:r>
+        <w:rPr>
+          <w:rFonts w:cs="Arial"/>
+        </w:rPr>
+        <w:t>Behaviors</w:t>
+      </w:r>
+      <w:proofErr w:type="spellEnd"/>
+      <w:r>
+        <w:rPr>
+          <w:rFonts w:cs="Arial"/>
+        </w:rPr>
+        <w:t xml:space="preserve">, die für ein Objekt festgelegt werden, bestimmen wie sich die Instanzen des entsprechenden Objekts grundsätzlich verhalten. Die </w:t>
+      </w:r>
+      <w:proofErr w:type="spellStart"/>
+      <w:r>
+        <w:rPr>
+          <w:rFonts w:cs="Arial"/>
+        </w:rPr>
+        <w:t>Behaviors</w:t>
+      </w:r>
+      <w:proofErr w:type="spellEnd"/>
+      <w:r>
+        <w:rPr>
+          <w:rFonts w:cs="Arial"/>
+        </w:rPr>
+        <w:t xml:space="preserve"> können dann noch selbst konfiguriert werden. Wenn beispielsweise eine Instanz eines Gras-Objekts bei der Spielszene eingefügt wird, so wird dieser erst als Boden oder Plattform angesehen, wenn das entsprechende Verhalten zum Objekt hinzugefügt wurde. </w:t>
       </w:r>
     </w:p>
     <w:p>
@@ -12075,7 +12258,7 @@
       <w:pPr>
         <w:pStyle w:val="berschrift1"/>
       </w:pPr>
-      <w:bookmarkStart w:id="41" w:name="_Toc203976726"/>
+      <w:bookmarkStart w:id="41" w:name="_Toc204349582"/>
       <w:r>
         <w:t>Beschreibungen</w:t>
       </w:r>
@@ -12099,7 +12282,7 @@
       <w:pPr>
         <w:pStyle w:val="berschrift2"/>
       </w:pPr>
-      <w:bookmarkStart w:id="42" w:name="_Toc203976727"/>
+      <w:bookmarkStart w:id="42" w:name="_Toc204349583"/>
       <w:r>
         <w:t>Einstieg</w:t>
       </w:r>
@@ -12140,7 +12323,7 @@
       <w:pPr>
         <w:pStyle w:val="berschrift2"/>
       </w:pPr>
-      <w:bookmarkStart w:id="43" w:name="_Toc203976728"/>
+      <w:bookmarkStart w:id="43" w:name="_Toc204349584"/>
       <w:r>
         <w:t>Erstes Lehrjahr</w:t>
       </w:r>
@@ -12150,7 +12333,7 @@
       <w:pPr>
         <w:pStyle w:val="berschrift3"/>
       </w:pPr>
-      <w:bookmarkStart w:id="44" w:name="_Toc203976729"/>
+      <w:bookmarkStart w:id="44" w:name="_Toc204349585"/>
       <w:r>
         <w:t>Module</w:t>
       </w:r>
@@ -12255,7 +12438,7 @@
       <w:pPr>
         <w:pStyle w:val="berschrift3"/>
       </w:pPr>
-      <w:bookmarkStart w:id="45" w:name="_Toc203976730"/>
+      <w:bookmarkStart w:id="45" w:name="_Toc204349586"/>
       <w:r>
         <w:rPr>
           <w:rFonts w:ascii="Segoe UI Emoji" w:hAnsi="Segoe UI Emoji" w:cs="Segoe UI Emoji"/>
@@ -12443,6 +12626,66 @@
     <w:p/>
     <w:p>
       <w:pPr>
+        <w:pStyle w:val="berschrift1"/>
+      </w:pPr>
+      <w:bookmarkStart w:id="46" w:name="_Toc204349587"/>
+      <w:proofErr w:type="spellStart"/>
+      <w:r>
+        <w:t>Addendas</w:t>
+      </w:r>
+      <w:bookmarkEnd w:id="46"/>
+      <w:proofErr w:type="spellEnd"/>
+    </w:p>
+    <w:p/>
+    <w:p>
+      <w:r>
+        <w:rPr>
+          <w:noProof/>
+        </w:rPr>
+        <w:drawing>
+          <wp:inline distT="0" distB="0" distL="0" distR="0" wp14:anchorId="322C4DAF" wp14:editId="08E54625">
+            <wp:extent cx="5760720" cy="3627120"/>
+            <wp:effectExtent l="0" t="0" r="0" b="0"/>
+            <wp:docPr id="1492428312" name="Grafik 1" descr="Ein Bild, das Text, Screenshot, Software, Schrift enthält.&#10;&#10;KI-generierte Inhalte können fehlerhaft sein."/>
+            <wp:cNvGraphicFramePr>
+              <a:graphicFrameLocks xmlns:a="http://schemas.openxmlformats.org/drawingml/2006/main" noChangeAspect="1"/>
+            </wp:cNvGraphicFramePr>
+            <a:graphic xmlns:a="http://schemas.openxmlformats.org/drawingml/2006/main">
+              <a:graphicData uri="http://schemas.openxmlformats.org/drawingml/2006/picture">
+                <pic:pic xmlns:pic="http://schemas.openxmlformats.org/drawingml/2006/picture">
+                  <pic:nvPicPr>
+                    <pic:cNvPr id="1492428312" name="Grafik 1" descr="Ein Bild, das Text, Screenshot, Software, Schrift enthält.&#10;&#10;KI-generierte Inhalte können fehlerhaft sein."/>
+                    <pic:cNvPicPr/>
+                  </pic:nvPicPr>
+                  <pic:blipFill>
+                    <a:blip r:embed="rId30"/>
+                    <a:stretch>
+                      <a:fillRect/>
+                    </a:stretch>
+                  </pic:blipFill>
+                  <pic:spPr>
+                    <a:xfrm>
+                      <a:off x="0" y="0"/>
+                      <a:ext cx="5760720" cy="3627120"/>
+                    </a:xfrm>
+                    <a:prstGeom prst="rect">
+                      <a:avLst/>
+                    </a:prstGeom>
+                  </pic:spPr>
+                </pic:pic>
+              </a:graphicData>
+            </a:graphic>
+          </wp:inline>
+        </w:drawing>
+      </w:r>
+    </w:p>
+    <w:p>
+      <w:r>
+        <w:t>https://gd.games/instant-builds/53285a99-cad7-4b33-95d3-27354eafc548</w:t>
+      </w:r>
+    </w:p>
+    <w:p>
+      <w:pPr>
         <w:spacing w:before="240"/>
         <w:rPr>
           <w:rFonts w:cs="Arial"/>
@@ -12459,21 +12702,14 @@
     </w:p>
     <w:p>
       <w:pPr>
-        <w:spacing w:before="240"/>
-        <w:rPr>
-          <w:rFonts w:cs="Arial"/>
-        </w:rPr>
-      </w:pPr>
-    </w:p>
-    <w:p>
-      <w:pPr>
         <w:pStyle w:val="berschrift1"/>
       </w:pPr>
-      <w:bookmarkStart w:id="46" w:name="_Toc203976731"/>
-      <w:r>
+      <w:bookmarkStart w:id="47" w:name="_Toc204349588"/>
+      <w:r>
+        <w:lastRenderedPageBreak/>
         <w:t>Abbildungsverzeichnis</w:t>
       </w:r>
-      <w:bookmarkEnd w:id="46"/>
+      <w:bookmarkEnd w:id="47"/>
     </w:p>
     <w:p>
       <w:pPr>
@@ -12937,11 +13173,11 @@
       <w:pPr>
         <w:pStyle w:val="berschrift1"/>
       </w:pPr>
-      <w:bookmarkStart w:id="47" w:name="_Toc203976732"/>
+      <w:bookmarkStart w:id="48" w:name="_Toc204349589"/>
       <w:r>
         <w:t>Tabellenverzeichnis</w:t>
       </w:r>
-      <w:bookmarkEnd w:id="47"/>
+      <w:bookmarkEnd w:id="48"/>
     </w:p>
     <w:p>
       <w:pPr>
@@ -13849,12 +14085,11 @@
       <w:pPr>
         <w:pStyle w:val="berschrift1"/>
       </w:pPr>
-      <w:bookmarkStart w:id="48" w:name="_Toc203976733"/>
-      <w:r>
-        <w:lastRenderedPageBreak/>
+      <w:bookmarkStart w:id="49" w:name="_Toc204349590"/>
+      <w:r>
         <w:t>Quellenverzeichnis</w:t>
       </w:r>
-      <w:bookmarkEnd w:id="48"/>
+      <w:bookmarkEnd w:id="49"/>
     </w:p>
     <w:tbl>
       <w:tblPr>
@@ -13935,7 +14170,7 @@
               <w:jc w:val="both"/>
               <w:cnfStyle w:val="000000100000" w:firstRow="0" w:lastRow="0" w:firstColumn="0" w:lastColumn="0" w:oddVBand="0" w:evenVBand="0" w:oddHBand="1" w:evenHBand="0" w:firstRowFirstColumn="0" w:firstRowLastColumn="0" w:lastRowFirstColumn="0" w:lastRowLastColumn="0"/>
             </w:pPr>
-            <w:hyperlink r:id="rId30" w:history="1">
+            <w:hyperlink r:id="rId31" w:history="1">
               <w:proofErr w:type="spellStart"/>
               <w:r>
                 <w:rPr>
@@ -13990,7 +14225,7 @@
                 <w:lang w:val="en-US"/>
               </w:rPr>
             </w:pPr>
-            <w:hyperlink r:id="rId31" w:history="1">
+            <w:hyperlink r:id="rId32" w:history="1">
               <w:r>
                 <w:rPr>
                   <w:rStyle w:val="Hyperlink"/>
@@ -14043,7 +14278,7 @@
                 <w:lang w:val="en-US"/>
               </w:rPr>
             </w:pPr>
-            <w:hyperlink r:id="rId32" w:history="1">
+            <w:hyperlink r:id="rId33" w:history="1">
               <w:proofErr w:type="spellStart"/>
               <w:r>
                 <w:rPr>
@@ -14090,7 +14325,7 @@
             <w:pPr>
               <w:cnfStyle w:val="000000000000" w:firstRow="0" w:lastRow="0" w:firstColumn="0" w:lastColumn="0" w:oddVBand="0" w:evenVBand="0" w:oddHBand="0" w:evenHBand="0" w:firstRowFirstColumn="0" w:firstRowLastColumn="0" w:lastRowFirstColumn="0" w:lastRowLastColumn="0"/>
             </w:pPr>
-            <w:hyperlink r:id="rId33" w:history="1">
+            <w:hyperlink r:id="rId34" w:history="1">
               <w:r>
                 <w:rPr>
                   <w:rStyle w:val="Hyperlink"/>
@@ -14137,7 +14372,7 @@
             <w:pPr>
               <w:cnfStyle w:val="000000100000" w:firstRow="0" w:lastRow="0" w:firstColumn="0" w:lastColumn="0" w:oddVBand="0" w:evenVBand="0" w:oddHBand="1" w:evenHBand="0" w:firstRowFirstColumn="0" w:firstRowLastColumn="0" w:lastRowFirstColumn="0" w:lastRowLastColumn="0"/>
             </w:pPr>
-            <w:hyperlink r:id="rId34" w:history="1">
+            <w:hyperlink r:id="rId35" w:history="1">
               <w:r>
                 <w:rPr>
                   <w:rStyle w:val="Hyperlink"/>
@@ -14166,7 +14401,7 @@
       <w:pPr>
         <w:pStyle w:val="Beschriftung"/>
       </w:pPr>
-      <w:bookmarkStart w:id="49" w:name="_Toc202787500"/>
+      <w:bookmarkStart w:id="50" w:name="_Toc202787500"/>
       <w:r>
         <w:t xml:space="preserve">Tabelle </w:t>
       </w:r>
@@ -14181,7 +14416,7 @@
       <w:r>
         <w:t>: Quellenverzeichnis</w:t>
       </w:r>
-      <w:bookmarkEnd w:id="49"/>
+      <w:bookmarkEnd w:id="50"/>
     </w:p>
     <w:p>
       <w:pPr>
@@ -14200,12 +14435,12 @@
       <w:pPr>
         <w:pStyle w:val="berschrift1"/>
       </w:pPr>
-      <w:bookmarkStart w:id="50" w:name="_Toc203976734"/>
+      <w:bookmarkStart w:id="51" w:name="_Toc204349591"/>
       <w:r>
         <w:lastRenderedPageBreak/>
         <w:t>Glossar</w:t>
       </w:r>
-      <w:bookmarkEnd w:id="50"/>
+      <w:bookmarkEnd w:id="51"/>
     </w:p>
     <w:tbl>
       <w:tblPr>
@@ -14637,9 +14872,11 @@
             <w:pPr>
               <w:cnfStyle w:val="000000100000" w:firstRow="0" w:lastRow="0" w:firstColumn="0" w:lastColumn="0" w:oddVBand="0" w:evenVBand="0" w:oddHBand="1" w:evenHBand="0" w:firstRowFirstColumn="0" w:firstRowLastColumn="0" w:lastRowFirstColumn="0" w:lastRowLastColumn="0"/>
             </w:pPr>
+            <w:proofErr w:type="spellStart"/>
             <w:r>
               <w:t>Behaviors</w:t>
             </w:r>
+            <w:proofErr w:type="spellEnd"/>
           </w:p>
         </w:tc>
         <w:tc>
@@ -14659,7 +14896,31 @@
             </w:r>
             <w:proofErr w:type="gramEnd"/>
             <w:r>
-              <w:t xml:space="preserve"> eine bereits vorgefertigte Funktion, die einem Sprite hinzugefügt werden kann. Dieses Objekt erhält dann gewisse Eigenschaften oder Funktionen. So kann beispielsweise dem Super Informatiker ein Behavior namens «Platformer Object» hinzugefügt werden, wodurch er sich bewegen, springen und fallen lässt.</w:t>
+              <w:t xml:space="preserve"> eine bereits vorgefertigte Funktion, die einem Sprite hinzugefügt werden kann. Dieses Objekt erhält dann gewisse Eigenschaften oder Funktionen. So kann beispielsweise dem Super Informatiker ein </w:t>
+            </w:r>
+            <w:proofErr w:type="spellStart"/>
+            <w:r>
+              <w:t>Behavior</w:t>
+            </w:r>
+            <w:proofErr w:type="spellEnd"/>
+            <w:r>
+              <w:t xml:space="preserve"> namens «</w:t>
+            </w:r>
+            <w:proofErr w:type="spellStart"/>
+            <w:r>
+              <w:t>Platformer</w:t>
+            </w:r>
+            <w:proofErr w:type="spellEnd"/>
+            <w:r>
+              <w:t xml:space="preserve"> </w:t>
+            </w:r>
+            <w:proofErr w:type="spellStart"/>
+            <w:r>
+              <w:t>Object</w:t>
+            </w:r>
+            <w:proofErr w:type="spellEnd"/>
+            <w:r>
+              <w:t>» hinzugefügt werden, wodurch er sich bewegen, springen und fallen lässt.</w:t>
             </w:r>
           </w:p>
         </w:tc>
@@ -14669,7 +14930,7 @@
       <w:pPr>
         <w:pStyle w:val="Beschriftung"/>
       </w:pPr>
-      <w:bookmarkStart w:id="51" w:name="_Toc202787501"/>
+      <w:bookmarkStart w:id="52" w:name="_Toc202787501"/>
       <w:r>
         <w:t xml:space="preserve">Tabelle </w:t>
       </w:r>
@@ -14684,12 +14945,14 @@
       <w:r>
         <w:t>: Glossar</w:t>
       </w:r>
-      <w:bookmarkEnd w:id="51"/>
+      <w:bookmarkEnd w:id="52"/>
     </w:p>
+    <w:p/>
+    <w:p/>
     <w:sectPr>
-      <w:headerReference w:type="default" r:id="rId35"/>
-      <w:footerReference w:type="default" r:id="rId36"/>
-      <w:headerReference w:type="first" r:id="rId37"/>
+      <w:headerReference w:type="default" r:id="rId36"/>
+      <w:footerReference w:type="default" r:id="rId37"/>
+      <w:headerReference w:type="first" r:id="rId38"/>
       <w:pgSz w:w="11907" w:h="16840" w:code="9"/>
       <w:pgMar w:top="1134" w:right="1134" w:bottom="1134" w:left="1701" w:header="624" w:footer="510" w:gutter="0"/>
       <w:pgNumType w:start="0"/>
@@ -14782,7 +15045,7 @@
         <w:sz w:val="20"/>
         <w:szCs w:val="32"/>
       </w:rPr>
-      <w:t>21.07.2025</w:t>
+      <w:t>25.07.2025</w:t>
     </w:r>
     <w:r>
       <w:rPr>
@@ -14961,12 +15224,14 @@
         <w:t xml:space="preserve"> </w:t>
       </w:r>
       <w:hyperlink r:id="rId1" w:history="1">
+        <w:proofErr w:type="spellStart"/>
         <w:r>
           <w:rPr>
             <w:rStyle w:val="Hyperlink"/>
           </w:rPr>
           <w:t>GDevelop</w:t>
         </w:r>
+        <w:proofErr w:type="spellEnd"/>
       </w:hyperlink>
     </w:p>
   </w:footnote>
@@ -21347,75 +21612,6 @@
 </file>
 
 <file path=customXml/item2.xml><?xml version="1.0" encoding="utf-8"?>
-<p:properties xmlns:p="http://schemas.microsoft.com/office/2006/metadata/properties" xmlns:xsi="http://www.w3.org/2001/XMLSchema-instance" xmlns:pc="http://schemas.microsoft.com/office/infopath/2007/PartnerControls">
-  <documentManagement/>
-</p:properties>
-</file>
-
-<file path=customXml/item3.xml><?xml version="1.0" encoding="utf-8"?>
-<f:fields xmlns:f="http://schemas.fabasoft.com/folio/2007/fields">
-  <f:record ref="">
-    <f:field ref="objname" par="" edit="true" text="Dokumentationsvorlage"/>
-    <f:field ref="objsubject" par="" edit="true" text=""/>
-    <f:field ref="objcreatedby" par="" text="Kaufmann, Virginia,  ISCeco"/>
-    <f:field ref="objcreatedat" par="" text="13.05.2016 10:26:31"/>
-    <f:field ref="objchangedby" par="" text="Kaufmann, Virginia,  ISCeco"/>
-    <f:field ref="objmodifiedat" par="" text="13.05.2016 10:26:50"/>
-    <f:field ref="doc_FSCFOLIO_1_1001_FieldDocumentNumber" par="" text=""/>
-    <f:field ref="doc_FSCFOLIO_1_1001_FieldSubject" par="" edit="true" text=""/>
-    <f:field ref="FSCFOLIO_1_1001_FieldCurrentUser" par="" text="ISCeco Pascal Simon"/>
-    <f:field ref="CCAPRECONFIG_15_1001_Objektname" par="" edit="true" text="Dokumentationsvorlage"/>
-    <f:field ref="CHPRECONFIG_1_1001_Objektname" par="" edit="true" text="Dokumentationsvorlage"/>
-  </f:record>
-  <f:record inx="1" ref="">
-    <f:field ref="CHPRECONFIG_1_1001_Anrede" par="" edit="true" text="Anrede"/>
-    <f:field ref="CHPRECONFIG_1_1001_Titel" par="" edit="true" text="Titel"/>
-    <f:field ref="CHPRECONFIG_1_1001_Vorname" par="" edit="true" text="Vorname"/>
-    <f:field ref="CHPRECONFIG_1_1001_Nachname" par="" edit="true" text="Name"/>
-    <f:field ref="CHPRECONFIG_1_1001_Strasse" par="" text="Strasse"/>
-    <f:field ref="CHPRECONFIG_1_1001_Postleitzahl" par="" text="PLZ"/>
-    <f:field ref="CHPRECONFIG_1_1001_Ort" par="" text="Ort"/>
-    <f:field ref="CHPRECONFIG_1_1001_EMailAdresse" par="" text="E-Mail-Adresse"/>
-    <f:field ref="CCAPRECONFIG_15_1001_Abschriftsbemerkung" par="" text="Adresse"/>
-    <f:field ref="CCAPRECONFIG_15_1001_Versandart" par="" text=""/>
-    <f:field ref="CCAPRECONFIG_15_1001_Fax" par="" text="Faxnummer"/>
-  </f:record>
-  <f:display par="" text="...">
-    <f:field ref="FSCFOLIO_1_1001_FieldCurrentUser" text="Aktueller Benutzer"/>
-    <f:field ref="objsubject" text="Betreff (einzeilig)"/>
-    <f:field ref="objcreatedat" text="Erzeugt am/um"/>
-    <f:field ref="objcreatedby" text="Erzeugt von"/>
-    <f:field ref="objmodifiedat" text="Letzte Änderung am/um"/>
-    <f:field ref="objchangedby" text="Letzte Änderung von"/>
-    <f:field ref="objname" text="Name"/>
-    <f:field ref="CCAPRECONFIG_15_1001_Objektname" text="Objektname"/>
-    <f:field ref="CHPRECONFIG_1_1001_Objektname" text="Objektname"/>
-  </f:display>
-  <f:display par="" text="Serialcontext &gt; Adressat/innen">
-    <f:field ref="CCAPRECONFIG_15_1001_Abschriftsbemerkung" text="Abschriftsbemerkung"/>
-    <f:field ref="CHPRECONFIG_1_1001_Anrede" text="Anrede"/>
-    <f:field ref="CHPRECONFIG_1_1001_EMailAdresse" text="E-Mail Adresse"/>
-    <f:field ref="CCAPRECONFIG_15_1001_Fax" text="Fax"/>
-    <f:field ref="CHPRECONFIG_1_1001_Nachname" text="Nachname"/>
-    <f:field ref="CHPRECONFIG_1_1001_Ort" text="Ort"/>
-    <f:field ref="CHPRECONFIG_1_1001_Postleitzahl" text="Postleitzahl"/>
-    <f:field ref="CHPRECONFIG_1_1001_Strasse" text="Strasse"/>
-    <f:field ref="CHPRECONFIG_1_1001_Titel" text="Titel"/>
-    <f:field ref="CCAPRECONFIG_15_1001_Versandart" text="Versandart"/>
-    <f:field ref="CHPRECONFIG_1_1001_Vorname" text="Vorname"/>
-  </f:display>
-  <f:display par="" text="Serienbrief">
-    <f:field ref="doc_FSCFOLIO_1_1001_FieldSubject" text="Betreff"/>
-    <f:field ref="doc_FSCFOLIO_1_1001_FieldDocumentNumber" text="Dokument Nummer"/>
-  </f:display>
-</f:fields>
-</file>
-
-<file path=customXml/item4.xml><?xml version="1.0" encoding="utf-8"?>
-<b:Sources xmlns:b="http://schemas.openxmlformats.org/officeDocument/2006/bibliography" xmlns="http://schemas.openxmlformats.org/officeDocument/2006/bibliography" SelectedStyle="\APA.XSL" StyleName="APA"/>
-</file>
-
-<file path=customXml/item5.xml><?xml version="1.0" encoding="utf-8"?>
 <ct:contentTypeSchema xmlns:ct="http://schemas.microsoft.com/office/2006/metadata/contentType" xmlns:ma="http://schemas.microsoft.com/office/2006/metadata/properties/metaAttributes" ct:_="" ma:_="" ma:contentTypeName="Dokument" ma:contentTypeID="0x01010020B9F2B51F9A0C4799B149BCFE38282C" ma:contentTypeVersion="0" ma:contentTypeDescription="Ein neues Dokument erstellen." ma:contentTypeScope="" ma:versionID="3013820c3bc020a43dc2dac9b00ac1df">
   <xsd:schema xmlns:xsd="http://www.w3.org/2001/XMLSchema" xmlns:xs="http://www.w3.org/2001/XMLSchema" xmlns:p="http://schemas.microsoft.com/office/2006/metadata/properties" targetNamespace="http://schemas.microsoft.com/office/2006/metadata/properties" ma:root="true" ma:fieldsID="b4f5dc90cf06628c3b90945c8266c24d">
     <xsd:element name="properties">
@@ -21529,6 +21725,75 @@
 </ct:contentTypeSchema>
 </file>
 
+<file path=customXml/item3.xml><?xml version="1.0" encoding="utf-8"?>
+<b:Sources xmlns:b="http://schemas.openxmlformats.org/officeDocument/2006/bibliography" xmlns="http://schemas.openxmlformats.org/officeDocument/2006/bibliography" SelectedStyle="\APA.XSL" StyleName="APA"/>
+</file>
+
+<file path=customXml/item4.xml><?xml version="1.0" encoding="utf-8"?>
+<f:fields xmlns:f="http://schemas.fabasoft.com/folio/2007/fields">
+  <f:record ref="">
+    <f:field ref="objname" par="" edit="true" text="Dokumentationsvorlage"/>
+    <f:field ref="objsubject" par="" edit="true" text=""/>
+    <f:field ref="objcreatedby" par="" text="Kaufmann, Virginia,  ISCeco"/>
+    <f:field ref="objcreatedat" par="" text="13.05.2016 10:26:31"/>
+    <f:field ref="objchangedby" par="" text="Kaufmann, Virginia,  ISCeco"/>
+    <f:field ref="objmodifiedat" par="" text="13.05.2016 10:26:50"/>
+    <f:field ref="doc_FSCFOLIO_1_1001_FieldDocumentNumber" par="" text=""/>
+    <f:field ref="doc_FSCFOLIO_1_1001_FieldSubject" par="" edit="true" text=""/>
+    <f:field ref="FSCFOLIO_1_1001_FieldCurrentUser" par="" text="ISCeco Pascal Simon"/>
+    <f:field ref="CCAPRECONFIG_15_1001_Objektname" par="" edit="true" text="Dokumentationsvorlage"/>
+    <f:field ref="CHPRECONFIG_1_1001_Objektname" par="" edit="true" text="Dokumentationsvorlage"/>
+  </f:record>
+  <f:record inx="1" ref="">
+    <f:field ref="CHPRECONFIG_1_1001_Anrede" par="" edit="true" text="Anrede"/>
+    <f:field ref="CHPRECONFIG_1_1001_Titel" par="" edit="true" text="Titel"/>
+    <f:field ref="CHPRECONFIG_1_1001_Vorname" par="" edit="true" text="Vorname"/>
+    <f:field ref="CHPRECONFIG_1_1001_Nachname" par="" edit="true" text="Name"/>
+    <f:field ref="CHPRECONFIG_1_1001_Strasse" par="" text="Strasse"/>
+    <f:field ref="CHPRECONFIG_1_1001_Postleitzahl" par="" text="PLZ"/>
+    <f:field ref="CHPRECONFIG_1_1001_Ort" par="" text="Ort"/>
+    <f:field ref="CHPRECONFIG_1_1001_EMailAdresse" par="" text="E-Mail-Adresse"/>
+    <f:field ref="CCAPRECONFIG_15_1001_Abschriftsbemerkung" par="" text="Adresse"/>
+    <f:field ref="CCAPRECONFIG_15_1001_Versandart" par="" text=""/>
+    <f:field ref="CCAPRECONFIG_15_1001_Fax" par="" text="Faxnummer"/>
+  </f:record>
+  <f:display par="" text="...">
+    <f:field ref="FSCFOLIO_1_1001_FieldCurrentUser" text="Aktueller Benutzer"/>
+    <f:field ref="objsubject" text="Betreff (einzeilig)"/>
+    <f:field ref="objcreatedat" text="Erzeugt am/um"/>
+    <f:field ref="objcreatedby" text="Erzeugt von"/>
+    <f:field ref="objmodifiedat" text="Letzte Änderung am/um"/>
+    <f:field ref="objchangedby" text="Letzte Änderung von"/>
+    <f:field ref="objname" text="Name"/>
+    <f:field ref="CCAPRECONFIG_15_1001_Objektname" text="Objektname"/>
+    <f:field ref="CHPRECONFIG_1_1001_Objektname" text="Objektname"/>
+  </f:display>
+  <f:display par="" text="Serialcontext &gt; Adressat/innen">
+    <f:field ref="CCAPRECONFIG_15_1001_Abschriftsbemerkung" text="Abschriftsbemerkung"/>
+    <f:field ref="CHPRECONFIG_1_1001_Anrede" text="Anrede"/>
+    <f:field ref="CHPRECONFIG_1_1001_EMailAdresse" text="E-Mail Adresse"/>
+    <f:field ref="CCAPRECONFIG_15_1001_Fax" text="Fax"/>
+    <f:field ref="CHPRECONFIG_1_1001_Nachname" text="Nachname"/>
+    <f:field ref="CHPRECONFIG_1_1001_Ort" text="Ort"/>
+    <f:field ref="CHPRECONFIG_1_1001_Postleitzahl" text="Postleitzahl"/>
+    <f:field ref="CHPRECONFIG_1_1001_Strasse" text="Strasse"/>
+    <f:field ref="CHPRECONFIG_1_1001_Titel" text="Titel"/>
+    <f:field ref="CCAPRECONFIG_15_1001_Versandart" text="Versandart"/>
+    <f:field ref="CHPRECONFIG_1_1001_Vorname" text="Vorname"/>
+  </f:display>
+  <f:display par="" text="Serienbrief">
+    <f:field ref="doc_FSCFOLIO_1_1001_FieldSubject" text="Betreff"/>
+    <f:field ref="doc_FSCFOLIO_1_1001_FieldDocumentNumber" text="Dokument Nummer"/>
+  </f:display>
+</f:fields>
+</file>
+
+<file path=customXml/item5.xml><?xml version="1.0" encoding="utf-8"?>
+<p:properties xmlns:p="http://schemas.microsoft.com/office/2006/metadata/properties" xmlns:xsi="http://www.w3.org/2001/XMLSchema-instance" xmlns:pc="http://schemas.microsoft.com/office/infopath/2007/PartnerControls">
+  <documentManagement/>
+</p:properties>
+</file>
+
 <file path=customXml/itemProps1.xml><?xml version="1.0" encoding="utf-8"?>
 <ds:datastoreItem xmlns:ds="http://schemas.openxmlformats.org/officeDocument/2006/customXml" ds:itemID="{83CB703D-0E07-4845-B9E1-FB4FDA5AA2EC}">
   <ds:schemaRefs>
@@ -21538,31 +21803,6 @@
 </file>
 
 <file path=customXml/itemProps2.xml><?xml version="1.0" encoding="utf-8"?>
-<ds:datastoreItem xmlns:ds="http://schemas.openxmlformats.org/officeDocument/2006/customXml" ds:itemID="{5AE8BDA7-A15B-4552-BA13-D0DDCCE85A56}">
-  <ds:schemaRefs>
-    <ds:schemaRef ds:uri="http://schemas.microsoft.com/office/2006/metadata/properties"/>
-    <ds:schemaRef ds:uri="http://schemas.microsoft.com/office/infopath/2007/PartnerControls"/>
-  </ds:schemaRefs>
-</ds:datastoreItem>
-</file>
-
-<file path=customXml/itemProps3.xml><?xml version="1.0" encoding="utf-8"?>
-<ds:datastoreItem xmlns:ds="http://schemas.openxmlformats.org/officeDocument/2006/customXml" ds:itemID="{4E8A9591-F074-446B-902F-511FF79C122F}">
-  <ds:schemaRefs>
-    <ds:schemaRef ds:uri="http://schemas.fabasoft.com/folio/2007/fields"/>
-  </ds:schemaRefs>
-</ds:datastoreItem>
-</file>
-
-<file path=customXml/itemProps4.xml><?xml version="1.0" encoding="utf-8"?>
-<ds:datastoreItem xmlns:ds="http://schemas.openxmlformats.org/officeDocument/2006/customXml" ds:itemID="{69219297-63BD-4B34-9065-AC073539302A}">
-  <ds:schemaRefs>
-    <ds:schemaRef ds:uri="http://schemas.openxmlformats.org/officeDocument/2006/bibliography"/>
-  </ds:schemaRefs>
-</ds:datastoreItem>
-</file>
-
-<file path=customXml/itemProps5.xml><?xml version="1.0" encoding="utf-8"?>
 <ds:datastoreItem xmlns:ds="http://schemas.openxmlformats.org/officeDocument/2006/customXml" ds:itemID="{B81E321A-9E90-4181-AC54-79D80617E1D0}">
   <ds:schemaRefs>
     <ds:schemaRef ds:uri="http://schemas.microsoft.com/office/2006/metadata/contentType"/>
@@ -21576,4 +21816,29 @@
     <ds:schemaRef ds:uri="http://schemas.microsoft.com/office/infopath/2007/PartnerControls"/>
   </ds:schemaRefs>
 </ds:datastoreItem>
+</file>
+
+<file path=customXml/itemProps3.xml><?xml version="1.0" encoding="utf-8"?>
+<ds:datastoreItem xmlns:ds="http://schemas.openxmlformats.org/officeDocument/2006/customXml" ds:itemID="{69219297-63BD-4B34-9065-AC073539302A}">
+  <ds:schemaRefs>
+    <ds:schemaRef ds:uri="http://schemas.openxmlformats.org/officeDocument/2006/bibliography"/>
+  </ds:schemaRefs>
+</ds:datastoreItem>
+</file>
+
+<file path=customXml/itemProps4.xml><?xml version="1.0" encoding="utf-8"?>
+<ds:datastoreItem xmlns:ds="http://schemas.openxmlformats.org/officeDocument/2006/customXml" ds:itemID="{4E8A9591-F074-446B-902F-511FF79C122F}">
+  <ds:schemaRefs>
+    <ds:schemaRef ds:uri="http://schemas.fabasoft.com/folio/2007/fields"/>
+  </ds:schemaRefs>
+</ds:datastoreItem>
+</file>
+
+<file path=customXml/itemProps5.xml><?xml version="1.0" encoding="utf-8"?>
+<ds:datastoreItem xmlns:ds="http://schemas.openxmlformats.org/officeDocument/2006/customXml" ds:itemID="{5AE8BDA7-A15B-4552-BA13-D0DDCCE85A56}">
+  <ds:schemaRefs>
+    <ds:schemaRef ds:uri="http://schemas.microsoft.com/office/2006/metadata/properties"/>
+    <ds:schemaRef ds:uri="http://schemas.microsoft.com/office/infopath/2007/PartnerControls"/>
+  </ds:schemaRefs>
+</ds:datastoreItem>
 </file>
</xml_diff>